<commit_message>
entity bike, checkBike on RentBikeController, check Station on ReturnBikeController
</commit_message>
<xml_diff>
--- a/Detailed Design/ClassDesign/Class Design.docx
+++ b/Detailed Design/ClassDesign/Class Design.docx
@@ -1,6 +1,6 @@
 
 <file path=word/document.xml><?xml version="1.0" encoding="utf-8"?>
-<w:document xmlns:wpc="http://schemas.microsoft.com/office/word/2010/wordprocessingCanvas" xmlns:mc="http://schemas.openxmlformats.org/markup-compatibility/2006" xmlns:o="urn:schemas-microsoft-com:office:office" xmlns:r="http://schemas.openxmlformats.org/officeDocument/2006/relationships" xmlns:m="http://schemas.openxmlformats.org/officeDocument/2006/math" xmlns:v="urn:schemas-microsoft-com:vml" xmlns:wp14="http://schemas.microsoft.com/office/word/2010/wordprocessingDrawing" xmlns:wp="http://schemas.openxmlformats.org/drawingml/2006/wordprocessingDrawing" xmlns:w10="urn:schemas-microsoft-com:office:word" xmlns:w="http://schemas.openxmlformats.org/wordprocessingml/2006/main" xmlns:w14="http://schemas.microsoft.com/office/word/2010/wordml" xmlns:w15="http://schemas.microsoft.com/office/word/2012/wordml" xmlns:wpg="http://schemas.microsoft.com/office/word/2010/wordprocessingGroup" xmlns:wpi="http://schemas.microsoft.com/office/word/2010/wordprocessingInk" xmlns:wne="http://schemas.microsoft.com/office/word/2006/wordml" xmlns:wps="http://schemas.microsoft.com/office/word/2010/wordprocessingShape" mc:Ignorable="w14 w15 wp14">
+<w:document xmlns:wpc="http://schemas.microsoft.com/office/word/2010/wordprocessingCanvas" xmlns:cx="http://schemas.microsoft.com/office/drawing/2014/chartex" xmlns:cx1="http://schemas.microsoft.com/office/drawing/2015/9/8/chartex" xmlns:cx2="http://schemas.microsoft.com/office/drawing/2015/10/21/chartex" xmlns:cx3="http://schemas.microsoft.com/office/drawing/2016/5/9/chartex" xmlns:cx4="http://schemas.microsoft.com/office/drawing/2016/5/10/chartex" xmlns:cx5="http://schemas.microsoft.com/office/drawing/2016/5/11/chartex" xmlns:cx6="http://schemas.microsoft.com/office/drawing/2016/5/12/chartex" xmlns:cx7="http://schemas.microsoft.com/office/drawing/2016/5/13/chartex" xmlns:cx8="http://schemas.microsoft.com/office/drawing/2016/5/14/chartex" xmlns:mc="http://schemas.openxmlformats.org/markup-compatibility/2006" xmlns:aink="http://schemas.microsoft.com/office/drawing/2016/ink" xmlns:am3d="http://schemas.microsoft.com/office/drawing/2017/model3d" xmlns:o="urn:schemas-microsoft-com:office:office" xmlns:r="http://schemas.openxmlformats.org/officeDocument/2006/relationships" xmlns:m="http://schemas.openxmlformats.org/officeDocument/2006/math" xmlns:v="urn:schemas-microsoft-com:vml" xmlns:wp14="http://schemas.microsoft.com/office/word/2010/wordprocessingDrawing" xmlns:wp="http://schemas.openxmlformats.org/drawingml/2006/wordprocessingDrawing" xmlns:w10="urn:schemas-microsoft-com:office:word" xmlns:w="http://schemas.openxmlformats.org/wordprocessingml/2006/main" xmlns:w14="http://schemas.microsoft.com/office/word/2010/wordml" xmlns:w15="http://schemas.microsoft.com/office/word/2012/wordml" xmlns:w16cex="http://schemas.microsoft.com/office/word/2018/wordml/cex" xmlns:w16cid="http://schemas.microsoft.com/office/word/2016/wordml/cid" xmlns:w16="http://schemas.microsoft.com/office/word/2018/wordml" xmlns:w16se="http://schemas.microsoft.com/office/word/2015/wordml/symex" xmlns:wpg="http://schemas.microsoft.com/office/word/2010/wordprocessingGroup" xmlns:wpi="http://schemas.microsoft.com/office/word/2010/wordprocessingInk" xmlns:wne="http://schemas.microsoft.com/office/word/2006/wordml" xmlns:wps="http://schemas.microsoft.com/office/word/2010/wordprocessingShape" mc:Ignorable="w14 w15 w16se w16cid w16 w16cex wp14">
   <w:body>
     <w:p>
       <w:pPr>
@@ -42,25 +42,7 @@
           <w:sz w:val="32"/>
           <w:szCs w:val="36"/>
         </w:rPr>
-        <w:t>Class “</w:t>
-      </w:r>
-      <w:proofErr w:type="spellStart"/>
-      <w:r>
-        <w:rPr>
-          <w:b/>
-          <w:sz w:val="32"/>
-          <w:szCs w:val="36"/>
-        </w:rPr>
-        <w:t>PaymentController</w:t>
-      </w:r>
-      <w:proofErr w:type="spellEnd"/>
-      <w:r>
-        <w:rPr>
-          <w:b/>
-          <w:sz w:val="32"/>
-          <w:szCs w:val="36"/>
-        </w:rPr>
-        <w:t>”</w:t>
+        <w:t>Class “PaymentController”</w:t>
       </w:r>
     </w:p>
     <w:p>
@@ -73,7 +55,7 @@
           <w:noProof/>
         </w:rPr>
         <w:drawing>
-          <wp:inline distT="0" distB="0" distL="0" distR="0">
+          <wp:inline distT="0" distB="0" distL="0" distR="0" wp14:anchorId="4E2466B9" wp14:editId="6585A34B">
             <wp:extent cx="5632813" cy="1767254"/>
             <wp:effectExtent l="0" t="0" r="6350" b="4445"/>
             <wp:docPr id="1" name="Picture 25"/>
@@ -639,14 +621,12 @@
                 <w:sz w:val="24"/>
               </w:rPr>
             </w:pPr>
-            <w:proofErr w:type="spellStart"/>
             <w:r>
               <w:rPr>
                 <w:sz w:val="24"/>
               </w:rPr>
               <w:t>InterbankInterface</w:t>
             </w:r>
-            <w:proofErr w:type="spellEnd"/>
           </w:p>
         </w:tc>
         <w:tc>
@@ -850,14 +830,12 @@
                 <w:sz w:val="24"/>
               </w:rPr>
             </w:pPr>
-            <w:proofErr w:type="spellStart"/>
             <w:r>
               <w:rPr>
                 <w:sz w:val="24"/>
               </w:rPr>
               <w:t>deductMoney</w:t>
             </w:r>
-            <w:proofErr w:type="spellEnd"/>
           </w:p>
         </w:tc>
         <w:tc>
@@ -938,14 +916,12 @@
                 <w:sz w:val="24"/>
               </w:rPr>
             </w:pPr>
-            <w:proofErr w:type="spellStart"/>
             <w:r>
               <w:rPr>
                 <w:sz w:val="24"/>
               </w:rPr>
               <w:t>setPaymentValue</w:t>
             </w:r>
-            <w:proofErr w:type="spellEnd"/>
           </w:p>
         </w:tc>
         <w:tc>
@@ -988,7 +964,6 @@
               </w:rPr>
               <w:t xml:space="preserve">Set value for all attributes of </w:t>
             </w:r>
-            <w:proofErr w:type="spellStart"/>
             <w:r>
               <w:rPr>
                 <w:i/>
@@ -996,7 +971,6 @@
               </w:rPr>
               <w:t>PaymentController</w:t>
             </w:r>
-            <w:proofErr w:type="spellEnd"/>
             <w:r>
               <w:rPr>
                 <w:sz w:val="24"/>
@@ -1137,19 +1111,11 @@
           <w:sz w:val="24"/>
         </w:rPr>
       </w:pPr>
-      <w:proofErr w:type="spellStart"/>
       <w:r>
         <w:rPr>
           <w:sz w:val="24"/>
         </w:rPr>
-        <w:t>PaymentException</w:t>
-      </w:r>
-      <w:proofErr w:type="spellEnd"/>
-      <w:r>
-        <w:rPr>
-          <w:sz w:val="24"/>
-        </w:rPr>
-        <w:t>: if responded with error that transaction is failed</w:t>
+        <w:t>PaymentException: if responded with error that transaction is failed</w:t>
       </w:r>
     </w:p>
     <w:p>
@@ -1238,49 +1204,11 @@
           <w:sz w:val="24"/>
         </w:rPr>
       </w:pPr>
-      <w:proofErr w:type="spellStart"/>
-      <w:proofErr w:type="gramStart"/>
       <w:r>
         <w:rPr>
           <w:sz w:val="24"/>
         </w:rPr>
-        <w:t>getExpirationDate</w:t>
-      </w:r>
-      <w:proofErr w:type="spellEnd"/>
-      <w:proofErr w:type="gramEnd"/>
-      <w:r>
-        <w:rPr>
-          <w:sz w:val="24"/>
-        </w:rPr>
-        <w:t>: given the String “date” representing the expiration date in the format “”mm/</w:t>
-      </w:r>
-      <w:proofErr w:type="spellStart"/>
-      <w:r>
-        <w:rPr>
-          <w:sz w:val="24"/>
-        </w:rPr>
-        <w:t>yy</w:t>
-      </w:r>
-      <w:proofErr w:type="spellEnd"/>
-      <w:r>
-        <w:rPr>
-          <w:sz w:val="24"/>
-        </w:rPr>
-        <w:t>”, this method convert it into the required format “</w:t>
-      </w:r>
-      <w:proofErr w:type="spellStart"/>
-      <w:r>
-        <w:rPr>
-          <w:sz w:val="24"/>
-        </w:rPr>
-        <w:t>mmyy</w:t>
-      </w:r>
-      <w:proofErr w:type="spellEnd"/>
-      <w:r>
-        <w:rPr>
-          <w:sz w:val="24"/>
-        </w:rPr>
-        <w:t>”. The algorithm is illustrated as follows.</w:t>
+        <w:t>getExpirationDate: given the String “date” representing the expiration date in the format “”mm/yy”, this method convert it into the required format “mmyy”. The algorithm is illustrated as follows.</w:t>
       </w:r>
     </w:p>
     <w:p>
@@ -1295,7 +1223,7 @@
         </w:rPr>
         <w:lastRenderedPageBreak/>
         <w:drawing>
-          <wp:inline distT="0" distB="0" distL="0" distR="0">
+          <wp:inline distT="0" distB="0" distL="0" distR="0" wp14:anchorId="52D65727" wp14:editId="03DA4405">
             <wp:extent cx="5161084" cy="3633885"/>
             <wp:effectExtent l="0" t="0" r="1905" b="5080"/>
             <wp:docPr id="2" name="Picture 26"/>
@@ -1367,25 +1295,7 @@
           <w:sz w:val="32"/>
           <w:szCs w:val="36"/>
         </w:rPr>
-        <w:t>Class “</w:t>
-      </w:r>
-      <w:proofErr w:type="spellStart"/>
-      <w:r>
-        <w:rPr>
-          <w:b/>
-          <w:sz w:val="32"/>
-          <w:szCs w:val="36"/>
-        </w:rPr>
-        <w:t>TransactionInfo</w:t>
-      </w:r>
-      <w:proofErr w:type="spellEnd"/>
-      <w:r>
-        <w:rPr>
-          <w:b/>
-          <w:sz w:val="32"/>
-          <w:szCs w:val="36"/>
-        </w:rPr>
-        <w:t>”</w:t>
+        <w:t>Class “TransactionInfo”</w:t>
       </w:r>
     </w:p>
     <w:p>
@@ -1398,7 +1308,7 @@
           <w:noProof/>
         </w:rPr>
         <w:drawing>
-          <wp:inline distT="0" distB="0" distL="0" distR="0">
+          <wp:inline distT="0" distB="0" distL="0" distR="0" wp14:anchorId="677026EA" wp14:editId="5491DA90">
             <wp:extent cx="2072640" cy="1536065"/>
             <wp:effectExtent l="0" t="0" r="0" b="0"/>
             <wp:docPr id="3" name="Picture 1"/>
@@ -2067,14 +1977,12 @@
                 <w:sz w:val="24"/>
               </w:rPr>
             </w:pPr>
-            <w:proofErr w:type="spellStart"/>
             <w:r>
               <w:rPr>
                 <w:sz w:val="24"/>
               </w:rPr>
               <w:t>saveTransaction</w:t>
             </w:r>
-            <w:proofErr w:type="spellEnd"/>
           </w:p>
         </w:tc>
         <w:tc>
@@ -2303,25 +2211,7 @@
           <w:sz w:val="32"/>
           <w:szCs w:val="36"/>
         </w:rPr>
-        <w:t>Class “</w:t>
-      </w:r>
-      <w:proofErr w:type="spellStart"/>
-      <w:r>
-        <w:rPr>
-          <w:b/>
-          <w:sz w:val="32"/>
-          <w:szCs w:val="36"/>
-        </w:rPr>
-        <w:t>ReturnBikeController</w:t>
-      </w:r>
-      <w:proofErr w:type="spellEnd"/>
-      <w:r>
-        <w:rPr>
-          <w:b/>
-          <w:sz w:val="32"/>
-          <w:szCs w:val="36"/>
-        </w:rPr>
-        <w:t>”</w:t>
+        <w:t>Class “ReturnBikeController”</w:t>
       </w:r>
     </w:p>
     <w:p>
@@ -2349,7 +2239,7 @@
           <w:noProof/>
         </w:rPr>
         <w:drawing>
-          <wp:inline distT="0" distB="0" distL="0" distR="0">
+          <wp:inline distT="0" distB="0" distL="0" distR="0" wp14:anchorId="7A7AB44E" wp14:editId="5064070D">
             <wp:extent cx="3657600" cy="1779270"/>
             <wp:effectExtent l="0" t="0" r="0" b="0"/>
             <wp:docPr id="4" name="Picture 8"/>
@@ -2814,14 +2704,12 @@
                 <w:sz w:val="24"/>
               </w:rPr>
             </w:pPr>
-            <w:proofErr w:type="spellStart"/>
             <w:r>
               <w:rPr>
                 <w:sz w:val="24"/>
               </w:rPr>
               <w:t>calculateMoney</w:t>
             </w:r>
-            <w:proofErr w:type="spellEnd"/>
           </w:p>
         </w:tc>
         <w:tc>
@@ -2905,14 +2793,12 @@
                 <w:sz w:val="24"/>
               </w:rPr>
             </w:pPr>
-            <w:proofErr w:type="spellStart"/>
             <w:r>
               <w:rPr>
                 <w:sz w:val="24"/>
               </w:rPr>
               <w:t>processRequest</w:t>
             </w:r>
-            <w:proofErr w:type="spellEnd"/>
           </w:p>
         </w:tc>
         <w:tc>
@@ -2955,43 +2841,25 @@
               </w:rPr>
               <w:t xml:space="preserve">Process returning bike request, call </w:t>
             </w:r>
-            <w:proofErr w:type="spellStart"/>
             <w:r>
               <w:rPr>
                 <w:i/>
                 <w:sz w:val="24"/>
               </w:rPr>
-              <w:t>ReturnBikeHandler</w:t>
-            </w:r>
-            <w:proofErr w:type="spellEnd"/>
+              <w:t xml:space="preserve">ReturnBikeHandler </w:t>
+            </w:r>
+            <w:r>
+              <w:rPr>
+                <w:sz w:val="24"/>
+              </w:rPr>
+              <w:t xml:space="preserve">and </w:t>
+            </w:r>
             <w:r>
               <w:rPr>
                 <w:i/>
                 <w:sz w:val="24"/>
               </w:rPr>
-              <w:t xml:space="preserve"> </w:t>
-            </w:r>
-            <w:r>
-              <w:rPr>
-                <w:sz w:val="24"/>
-              </w:rPr>
-              <w:t xml:space="preserve">and </w:t>
-            </w:r>
-            <w:proofErr w:type="spellStart"/>
-            <w:r>
-              <w:rPr>
-                <w:i/>
-                <w:sz w:val="24"/>
-              </w:rPr>
-              <w:t>InvoiceHandler</w:t>
-            </w:r>
-            <w:proofErr w:type="spellEnd"/>
-            <w:r>
-              <w:rPr>
-                <w:i/>
-                <w:sz w:val="24"/>
-              </w:rPr>
-              <w:t xml:space="preserve"> </w:t>
+              <w:t xml:space="preserve">InvoiceHandler </w:t>
             </w:r>
             <w:r>
               <w:rPr>
@@ -3040,14 +2908,12 @@
                 <w:sz w:val="24"/>
               </w:rPr>
             </w:pPr>
-            <w:proofErr w:type="spellStart"/>
             <w:r>
               <w:rPr>
                 <w:sz w:val="24"/>
               </w:rPr>
               <w:t>setInvoice</w:t>
             </w:r>
-            <w:proofErr w:type="spellEnd"/>
           </w:p>
         </w:tc>
         <w:tc>
@@ -3167,19 +3033,11 @@
           <w:sz w:val="24"/>
         </w:rPr>
       </w:pPr>
-      <w:proofErr w:type="spellStart"/>
       <w:r>
         <w:rPr>
           <w:sz w:val="24"/>
         </w:rPr>
-        <w:t>ReturnBikeException</w:t>
-      </w:r>
-      <w:proofErr w:type="spellEnd"/>
-      <w:r>
-        <w:rPr>
-          <w:sz w:val="24"/>
-        </w:rPr>
-        <w:t>: if responded with error that return bike request is failed</w:t>
+        <w:t>ReturnBikeException: if responded with error that return bike request is failed</w:t>
       </w:r>
     </w:p>
     <w:p>
@@ -3325,25 +3183,7 @@
           <w:sz w:val="32"/>
           <w:szCs w:val="36"/>
         </w:rPr>
-        <w:t>Class “</w:t>
-      </w:r>
-      <w:proofErr w:type="spellStart"/>
-      <w:r>
-        <w:rPr>
-          <w:b/>
-          <w:sz w:val="32"/>
-          <w:szCs w:val="36"/>
-        </w:rPr>
-        <w:t>RentedBikeInfoScreen</w:t>
-      </w:r>
-      <w:proofErr w:type="spellEnd"/>
-      <w:r>
-        <w:rPr>
-          <w:b/>
-          <w:sz w:val="32"/>
-          <w:szCs w:val="36"/>
-        </w:rPr>
-        <w:t>”</w:t>
+        <w:t>Class “RentedBikeInfoScreen”</w:t>
       </w:r>
     </w:p>
     <w:p>
@@ -3357,7 +3197,7 @@
         </w:rPr>
         <w:lastRenderedPageBreak/>
         <w:drawing>
-          <wp:inline distT="0" distB="0" distL="0" distR="0">
+          <wp:inline distT="0" distB="0" distL="0" distR="0" wp14:anchorId="286F5B29" wp14:editId="5308FAC7">
             <wp:extent cx="2339340" cy="1114425"/>
             <wp:effectExtent l="0" t="0" r="0" b="0"/>
             <wp:docPr id="5" name="Picture 9"/>
@@ -3657,14 +3497,12 @@
                 <w:sz w:val="24"/>
               </w:rPr>
             </w:pPr>
-            <w:proofErr w:type="spellStart"/>
             <w:r>
               <w:rPr>
                 <w:sz w:val="24"/>
               </w:rPr>
               <w:t>requestToReturnBike</w:t>
             </w:r>
-            <w:proofErr w:type="spellEnd"/>
           </w:p>
         </w:tc>
         <w:tc>
@@ -3873,25 +3711,7 @@
           <w:sz w:val="32"/>
           <w:szCs w:val="36"/>
         </w:rPr>
-        <w:t>Class “</w:t>
-      </w:r>
-      <w:proofErr w:type="spellStart"/>
-      <w:r>
-        <w:rPr>
-          <w:b/>
-          <w:sz w:val="32"/>
-          <w:szCs w:val="36"/>
-        </w:rPr>
-        <w:t>PaymentHandler</w:t>
-      </w:r>
-      <w:proofErr w:type="spellEnd"/>
-      <w:r>
-        <w:rPr>
-          <w:b/>
-          <w:sz w:val="32"/>
-          <w:szCs w:val="36"/>
-        </w:rPr>
-        <w:t>”</w:t>
+        <w:t>Class “PaymentHandler”</w:t>
       </w:r>
     </w:p>
     <w:p>
@@ -3918,7 +3738,7 @@
           <w:noProof/>
         </w:rPr>
         <w:drawing>
-          <wp:inline distT="0" distB="0" distL="0" distR="0">
+          <wp:inline distT="0" distB="0" distL="0" distR="0" wp14:anchorId="1A8977B1" wp14:editId="26C17B26">
             <wp:extent cx="5189220" cy="1023620"/>
             <wp:effectExtent l="0" t="0" r="0" b="0"/>
             <wp:docPr id="6" name="Picture 13"/>
@@ -4132,14 +3952,12 @@
                 <w:sz w:val="24"/>
               </w:rPr>
             </w:pPr>
-            <w:proofErr w:type="spellStart"/>
             <w:r>
               <w:rPr>
                 <w:sz w:val="24"/>
               </w:rPr>
               <w:t>confirmToDeductMoney</w:t>
             </w:r>
-            <w:proofErr w:type="spellEnd"/>
           </w:p>
         </w:tc>
         <w:tc>
@@ -4384,25 +4202,7 @@
           <w:sz w:val="32"/>
           <w:szCs w:val="36"/>
         </w:rPr>
-        <w:t>Class “</w:t>
-      </w:r>
-      <w:proofErr w:type="spellStart"/>
-      <w:r>
-        <w:rPr>
-          <w:b/>
-          <w:sz w:val="32"/>
-          <w:szCs w:val="36"/>
-        </w:rPr>
-        <w:t>InterbankInterface</w:t>
-      </w:r>
-      <w:proofErr w:type="spellEnd"/>
-      <w:r>
-        <w:rPr>
-          <w:b/>
-          <w:sz w:val="32"/>
-          <w:szCs w:val="36"/>
-        </w:rPr>
-        <w:t>”</w:t>
+        <w:t>Class “InterbankInterface”</w:t>
       </w:r>
     </w:p>
     <w:p>
@@ -4428,7 +4228,7 @@
           <w:noProof/>
         </w:rPr>
         <w:drawing>
-          <wp:inline distT="0" distB="0" distL="0" distR="0">
+          <wp:inline distT="0" distB="0" distL="0" distR="0" wp14:anchorId="679E1CF8" wp14:editId="37CA50D4">
             <wp:extent cx="5943600" cy="830134"/>
             <wp:effectExtent l="0" t="0" r="0" b="8255"/>
             <wp:docPr id="7" name="Picture 21"/>
@@ -4652,14 +4452,12 @@
                 <w:sz w:val="24"/>
               </w:rPr>
             </w:pPr>
-            <w:proofErr w:type="spellStart"/>
             <w:r>
               <w:rPr>
                 <w:sz w:val="24"/>
               </w:rPr>
               <w:t>deductMoney</w:t>
             </w:r>
-            <w:proofErr w:type="spellEnd"/>
           </w:p>
         </w:tc>
         <w:tc>
@@ -4818,19 +4616,11 @@
           <w:sz w:val="24"/>
         </w:rPr>
       </w:pPr>
-      <w:proofErr w:type="spellStart"/>
       <w:r>
         <w:rPr>
           <w:sz w:val="24"/>
         </w:rPr>
-        <w:t>InterbankPaymentException</w:t>
-      </w:r>
-      <w:proofErr w:type="spellEnd"/>
-      <w:r>
-        <w:rPr>
-          <w:sz w:val="24"/>
-        </w:rPr>
-        <w:t>: if responded with a pre-defined error code</w:t>
+        <w:t>InterbankPaymentException: if responded with a pre-defined error code</w:t>
       </w:r>
     </w:p>
     <w:p>
@@ -4844,19 +4634,11 @@
           <w:sz w:val="24"/>
         </w:rPr>
       </w:pPr>
-      <w:proofErr w:type="spellStart"/>
       <w:r>
         <w:rPr>
           <w:sz w:val="24"/>
         </w:rPr>
-        <w:t>UnrecognizeException</w:t>
-      </w:r>
-      <w:proofErr w:type="spellEnd"/>
-      <w:r>
-        <w:rPr>
-          <w:sz w:val="24"/>
-        </w:rPr>
-        <w:t>: if responded with an unknown error code or something goes wrong</w:t>
+        <w:t>UnrecognizeException: if responded with an unknown error code or something goes wrong</w:t>
       </w:r>
     </w:p>
     <w:p>
@@ -4983,25 +4765,7 @@
           <w:sz w:val="32"/>
           <w:szCs w:val="36"/>
         </w:rPr>
-        <w:t>Class “</w:t>
-      </w:r>
-      <w:proofErr w:type="spellStart"/>
-      <w:r>
-        <w:rPr>
-          <w:b/>
-          <w:sz w:val="32"/>
-          <w:szCs w:val="36"/>
-        </w:rPr>
-        <w:t>ReturnBikeHandler</w:t>
-      </w:r>
-      <w:proofErr w:type="spellEnd"/>
-      <w:r>
-        <w:rPr>
-          <w:b/>
-          <w:sz w:val="32"/>
-          <w:szCs w:val="36"/>
-        </w:rPr>
-        <w:t>”</w:t>
+        <w:t>Class “ReturnBikeHandler”</w:t>
       </w:r>
     </w:p>
     <w:p>
@@ -5028,7 +4792,7 @@
           <w:noProof/>
         </w:rPr>
         <w:drawing>
-          <wp:inline distT="0" distB="0" distL="0" distR="0">
+          <wp:inline distT="0" distB="0" distL="0" distR="0" wp14:anchorId="678B9CB8" wp14:editId="72083886">
             <wp:extent cx="6040316" cy="1012607"/>
             <wp:effectExtent l="0" t="0" r="0" b="0"/>
             <wp:docPr id="8" name="Picture 20"/>
@@ -5242,14 +5006,12 @@
                 <w:sz w:val="24"/>
               </w:rPr>
             </w:pPr>
-            <w:proofErr w:type="spellStart"/>
             <w:r>
               <w:rPr>
                 <w:sz w:val="24"/>
               </w:rPr>
               <w:t>requestToEditCardInfo</w:t>
             </w:r>
-            <w:proofErr w:type="spellEnd"/>
           </w:p>
         </w:tc>
         <w:tc>
@@ -5330,14 +5092,12 @@
                 <w:sz w:val="24"/>
               </w:rPr>
             </w:pPr>
-            <w:proofErr w:type="spellStart"/>
             <w:r>
               <w:rPr>
                 <w:sz w:val="24"/>
               </w:rPr>
               <w:t>confirmToReturnBike</w:t>
             </w:r>
-            <w:proofErr w:type="spellEnd"/>
           </w:p>
         </w:tc>
         <w:tc>
@@ -5580,19 +5340,11 @@
           <w:sz w:val="24"/>
         </w:rPr>
       </w:pPr>
-      <w:proofErr w:type="spellStart"/>
       <w:r>
         <w:rPr>
           <w:sz w:val="24"/>
         </w:rPr>
-        <w:t>bankName</w:t>
-      </w:r>
-      <w:proofErr w:type="spellEnd"/>
-      <w:r>
-        <w:rPr>
-          <w:sz w:val="24"/>
-        </w:rPr>
-        <w:t>: name of interbank</w:t>
+        <w:t>bankName: name of interbank</w:t>
       </w:r>
     </w:p>
     <w:p>
@@ -5772,25 +5524,7 @@
           <w:sz w:val="32"/>
           <w:szCs w:val="32"/>
         </w:rPr>
-        <w:t>Class “</w:t>
-      </w:r>
-      <w:proofErr w:type="spellStart"/>
-      <w:r>
-        <w:rPr>
-          <w:b/>
-          <w:sz w:val="32"/>
-          <w:szCs w:val="32"/>
-        </w:rPr>
-        <w:t>ListDockToReturnHandler</w:t>
-      </w:r>
-      <w:proofErr w:type="spellEnd"/>
-      <w:r>
-        <w:rPr>
-          <w:b/>
-          <w:sz w:val="32"/>
-          <w:szCs w:val="32"/>
-        </w:rPr>
-        <w:t>”</w:t>
+        <w:t>Class “ListDockToReturnHandler”</w:t>
       </w:r>
     </w:p>
     <w:p>
@@ -5809,7 +5543,7 @@
           <w:noProof/>
         </w:rPr>
         <w:drawing>
-          <wp:inline distT="0" distB="0" distL="0" distR="0">
+          <wp:inline distT="0" distB="0" distL="0" distR="0" wp14:anchorId="406D6C48" wp14:editId="40DFECE2">
             <wp:extent cx="3103685" cy="1089660"/>
             <wp:effectExtent l="0" t="0" r="1905" b="0"/>
             <wp:docPr id="9" name="Picture 3"/>
@@ -6019,14 +5753,12 @@
                 <w:sz w:val="24"/>
               </w:rPr>
             </w:pPr>
-            <w:proofErr w:type="spellStart"/>
             <w:r>
               <w:rPr>
                 <w:sz w:val="24"/>
               </w:rPr>
               <w:t>requestToReturnBike</w:t>
             </w:r>
-            <w:proofErr w:type="spellEnd"/>
           </w:p>
         </w:tc>
         <w:tc>
@@ -6067,16 +5799,8 @@
               <w:rPr>
                 <w:sz w:val="24"/>
               </w:rPr>
-              <w:t xml:space="preserve">Request to return bike, call </w:t>
-            </w:r>
-            <w:proofErr w:type="spellStart"/>
-            <w:r>
-              <w:rPr>
-                <w:sz w:val="24"/>
-              </w:rPr>
-              <w:t>selectDockMakerController</w:t>
-            </w:r>
-            <w:proofErr w:type="spellEnd"/>
+              <w:t>Request to return bike, call selectDockMakerController</w:t>
+            </w:r>
           </w:p>
         </w:tc>
       </w:tr>
@@ -6207,25 +5931,7 @@
           <w:sz w:val="32"/>
           <w:szCs w:val="32"/>
         </w:rPr>
-        <w:t>Class “</w:t>
-      </w:r>
-      <w:proofErr w:type="spellStart"/>
-      <w:r>
-        <w:rPr>
-          <w:b/>
-          <w:sz w:val="32"/>
-          <w:szCs w:val="32"/>
-        </w:rPr>
-        <w:t>ViewBikeController</w:t>
-      </w:r>
-      <w:proofErr w:type="spellEnd"/>
-      <w:r>
-        <w:rPr>
-          <w:b/>
-          <w:sz w:val="32"/>
-          <w:szCs w:val="32"/>
-        </w:rPr>
-        <w:t>”</w:t>
+        <w:t>Class “ViewBikeController”</w:t>
       </w:r>
     </w:p>
     <w:p>
@@ -6244,7 +5950,7 @@
           <w:noProof/>
         </w:rPr>
         <w:drawing>
-          <wp:inline distT="0" distB="0" distL="0" distR="0">
+          <wp:inline distT="0" distB="0" distL="0" distR="0" wp14:anchorId="698F7510" wp14:editId="3F8AD448">
             <wp:extent cx="3358662" cy="1269483"/>
             <wp:effectExtent l="0" t="0" r="0" b="6985"/>
             <wp:docPr id="10" name="Picture 6"/>
@@ -6469,14 +6175,12 @@
                 <w:sz w:val="24"/>
               </w:rPr>
             </w:pPr>
-            <w:proofErr w:type="spellStart"/>
             <w:r>
               <w:rPr>
                 <w:sz w:val="24"/>
               </w:rPr>
               <w:t>viewBikeInfo</w:t>
             </w:r>
-            <w:proofErr w:type="spellEnd"/>
           </w:p>
         </w:tc>
         <w:tc>
@@ -6568,31 +6272,13 @@
           <w:szCs w:val="32"/>
         </w:rPr>
       </w:pPr>
-      <w:proofErr w:type="gramStart"/>
-      <w:r>
-        <w:rPr>
-          <w:sz w:val="32"/>
-          <w:szCs w:val="32"/>
-        </w:rPr>
-        <w:t>Exception :</w:t>
-      </w:r>
-      <w:proofErr w:type="gramEnd"/>
-      <w:r>
-        <w:rPr>
-          <w:sz w:val="32"/>
-          <w:szCs w:val="32"/>
-        </w:rPr>
-        <w:t xml:space="preserve"> </w:t>
-      </w:r>
-      <w:proofErr w:type="spellStart"/>
-      <w:r>
-        <w:rPr>
-          <w:sz w:val="32"/>
-          <w:szCs w:val="32"/>
-        </w:rPr>
-        <w:t>ViewBikeException</w:t>
-      </w:r>
-      <w:proofErr w:type="spellEnd"/>
+      <w:r>
+        <w:rPr>
+          <w:sz w:val="32"/>
+          <w:szCs w:val="32"/>
+        </w:rPr>
+        <w:t>Exception : ViewBikeException</w:t>
+      </w:r>
     </w:p>
     <w:p>
       <w:pPr>
@@ -6679,25 +6365,7 @@
           <w:sz w:val="32"/>
           <w:szCs w:val="32"/>
         </w:rPr>
-        <w:t>Class “</w:t>
-      </w:r>
-      <w:proofErr w:type="spellStart"/>
-      <w:r>
-        <w:rPr>
-          <w:b/>
-          <w:sz w:val="32"/>
-          <w:szCs w:val="32"/>
-        </w:rPr>
-        <w:t>BikeInformationHandler</w:t>
-      </w:r>
-      <w:proofErr w:type="spellEnd"/>
-      <w:r>
-        <w:rPr>
-          <w:b/>
-          <w:sz w:val="32"/>
-          <w:szCs w:val="32"/>
-        </w:rPr>
-        <w:t>”</w:t>
+        <w:t>Class “BikeInformationHandler”</w:t>
       </w:r>
     </w:p>
     <w:p>
@@ -6716,7 +6384,7 @@
           <w:noProof/>
         </w:rPr>
         <w:drawing>
-          <wp:inline distT="0" distB="0" distL="0" distR="0">
+          <wp:inline distT="0" distB="0" distL="0" distR="0" wp14:anchorId="4BFEB675" wp14:editId="05AA7A5A">
             <wp:extent cx="4079631" cy="1606007"/>
             <wp:effectExtent l="0" t="0" r="0" b="0"/>
             <wp:docPr id="11" name="Picture 7"/>
@@ -7026,14 +6694,12 @@
                 <w:sz w:val="24"/>
               </w:rPr>
             </w:pPr>
-            <w:proofErr w:type="spellStart"/>
             <w:r>
               <w:rPr>
                 <w:sz w:val="24"/>
               </w:rPr>
               <w:t>requestToRentBike</w:t>
             </w:r>
-            <w:proofErr w:type="spellEnd"/>
           </w:p>
         </w:tc>
         <w:tc>
@@ -7074,16 +6740,8 @@
               <w:rPr>
                 <w:sz w:val="24"/>
               </w:rPr>
-              <w:t xml:space="preserve">When user submit to rent bike, sent request to </w:t>
-            </w:r>
-            <w:proofErr w:type="spellStart"/>
-            <w:r>
-              <w:rPr>
-                <w:sz w:val="24"/>
-              </w:rPr>
-              <w:t>rentBikeController</w:t>
-            </w:r>
-            <w:proofErr w:type="spellEnd"/>
+              <w:t>When user submit to rent bike, sent request to rentBikeController</w:t>
+            </w:r>
           </w:p>
         </w:tc>
       </w:tr>
@@ -7236,7 +6894,7 @@
           <w:noProof/>
         </w:rPr>
         <w:drawing>
-          <wp:inline distT="0" distB="0" distL="0" distR="0">
+          <wp:inline distT="0" distB="0" distL="0" distR="0" wp14:anchorId="78248BFC" wp14:editId="2D1B32B7">
             <wp:extent cx="6515100" cy="2299335"/>
             <wp:effectExtent l="0" t="0" r="0" b="0"/>
             <wp:docPr id="12" name="Picture 12"/>
@@ -7449,14 +7107,18 @@
                 <w:sz w:val="24"/>
               </w:rPr>
             </w:pPr>
-            <w:proofErr w:type="spellStart"/>
-            <w:r>
-              <w:rPr>
-                <w:sz w:val="24"/>
-              </w:rPr>
-              <w:t>numSaddle</w:t>
-            </w:r>
-            <w:proofErr w:type="spellEnd"/>
+            <w:r>
+              <w:rPr>
+                <w:sz w:val="24"/>
+              </w:rPr>
+              <w:t>i</w:t>
+            </w:r>
+            <w:r>
+              <w:rPr>
+                <w:sz w:val="24"/>
+              </w:rPr>
+              <w:t>d</w:t>
+            </w:r>
           </w:p>
         </w:tc>
         <w:tc>
@@ -7472,14 +7134,12 @@
                 <w:sz w:val="24"/>
               </w:rPr>
             </w:pPr>
-            <w:proofErr w:type="spellStart"/>
-            <w:r>
-              <w:rPr>
-                <w:sz w:val="24"/>
-              </w:rPr>
-              <w:t>int</w:t>
-            </w:r>
-            <w:proofErr w:type="spellEnd"/>
+            <w:r>
+              <w:rPr>
+                <w:sz w:val="24"/>
+              </w:rPr>
+              <w:t>Int</w:t>
+            </w:r>
           </w:p>
         </w:tc>
         <w:tc>
@@ -7520,7 +7180,7 @@
               <w:rPr>
                 <w:sz w:val="24"/>
               </w:rPr>
-              <w:t>Number saddle of the bike</w:t>
+              <w:t>Id of the bike</w:t>
             </w:r>
           </w:p>
         </w:tc>
@@ -7560,19 +7220,11 @@
                 <w:sz w:val="24"/>
               </w:rPr>
             </w:pPr>
-            <w:proofErr w:type="spellStart"/>
-            <w:r>
-              <w:rPr>
-                <w:sz w:val="24"/>
-              </w:rPr>
-              <w:t>numPedal</w:t>
-            </w:r>
-            <w:proofErr w:type="spellEnd"/>
-            <w:r>
-              <w:rPr>
-                <w:sz w:val="24"/>
-              </w:rPr>
-              <w:tab/>
+            <w:r>
+              <w:rPr>
+                <w:sz w:val="24"/>
+              </w:rPr>
+              <w:t>numSaddle</w:t>
             </w:r>
           </w:p>
         </w:tc>
@@ -7589,14 +7241,12 @@
                 <w:sz w:val="24"/>
               </w:rPr>
             </w:pPr>
-            <w:proofErr w:type="spellStart"/>
             <w:r>
               <w:rPr>
                 <w:sz w:val="24"/>
               </w:rPr>
               <w:t>int</w:t>
             </w:r>
-            <w:proofErr w:type="spellEnd"/>
           </w:p>
         </w:tc>
         <w:tc>
@@ -7628,16 +7278,16 @@
             <w:pPr>
               <w:pStyle w:val="ListParagraph"/>
               <w:spacing w:after="0" w:line="276" w:lineRule="auto"/>
-              <w:ind w:left="0" w:right="-108"/>
-              <w:rPr>
-                <w:sz w:val="24"/>
-              </w:rPr>
-            </w:pPr>
-            <w:r>
-              <w:rPr>
-                <w:sz w:val="24"/>
-              </w:rPr>
-              <w:t>Number pedal of the bike</w:t>
+              <w:ind w:left="0"/>
+              <w:rPr>
+                <w:sz w:val="24"/>
+              </w:rPr>
+            </w:pPr>
+            <w:r>
+              <w:rPr>
+                <w:sz w:val="24"/>
+              </w:rPr>
+              <w:t>Number saddle of the bike</w:t>
             </w:r>
           </w:p>
         </w:tc>
@@ -7677,14 +7327,18 @@
                 <w:sz w:val="24"/>
               </w:rPr>
             </w:pPr>
-            <w:proofErr w:type="spellStart"/>
-            <w:r>
-              <w:rPr>
-                <w:sz w:val="24"/>
-              </w:rPr>
-              <w:t>numRearSeat</w:t>
-            </w:r>
-            <w:proofErr w:type="spellEnd"/>
+            <w:r>
+              <w:rPr>
+                <w:sz w:val="24"/>
+              </w:rPr>
+              <w:t>numPedal</w:t>
+            </w:r>
+            <w:r>
+              <w:rPr>
+                <w:sz w:val="24"/>
+              </w:rPr>
+              <w:tab/>
+            </w:r>
           </w:p>
         </w:tc>
         <w:tc>
@@ -7700,14 +7354,12 @@
                 <w:sz w:val="24"/>
               </w:rPr>
             </w:pPr>
-            <w:proofErr w:type="spellStart"/>
-            <w:r>
-              <w:rPr>
-                <w:sz w:val="24"/>
-              </w:rPr>
-              <w:t>Int</w:t>
-            </w:r>
-            <w:proofErr w:type="spellEnd"/>
+            <w:r>
+              <w:rPr>
+                <w:sz w:val="24"/>
+              </w:rPr>
+              <w:t>int</w:t>
+            </w:r>
           </w:p>
         </w:tc>
         <w:tc>
@@ -7739,16 +7391,16 @@
             <w:pPr>
               <w:pStyle w:val="ListParagraph"/>
               <w:spacing w:after="0" w:line="276" w:lineRule="auto"/>
-              <w:ind w:left="0"/>
-              <w:rPr>
-                <w:sz w:val="24"/>
-              </w:rPr>
-            </w:pPr>
-            <w:r>
-              <w:rPr>
-                <w:sz w:val="24"/>
-              </w:rPr>
-              <w:t>Number rear seat of the bike</w:t>
+              <w:ind w:left="0" w:right="-108"/>
+              <w:rPr>
+                <w:sz w:val="24"/>
+              </w:rPr>
+            </w:pPr>
+            <w:r>
+              <w:rPr>
+                <w:sz w:val="24"/>
+              </w:rPr>
+              <w:t>Number pedal of the bike</w:t>
             </w:r>
           </w:p>
         </w:tc>
@@ -7788,14 +7440,12 @@
                 <w:sz w:val="24"/>
               </w:rPr>
             </w:pPr>
-            <w:proofErr w:type="spellStart"/>
-            <w:r>
-              <w:rPr>
-                <w:sz w:val="24"/>
-              </w:rPr>
-              <w:t>licensePlate</w:t>
-            </w:r>
-            <w:proofErr w:type="spellEnd"/>
+            <w:r>
+              <w:rPr>
+                <w:sz w:val="24"/>
+              </w:rPr>
+              <w:t>numRearSeat</w:t>
+            </w:r>
           </w:p>
         </w:tc>
         <w:tc>
@@ -7815,7 +7465,7 @@
               <w:rPr>
                 <w:sz w:val="24"/>
               </w:rPr>
-              <w:t>String</w:t>
+              <w:t>Int</w:t>
             </w:r>
           </w:p>
         </w:tc>
@@ -7857,7 +7507,7 @@
               <w:rPr>
                 <w:sz w:val="24"/>
               </w:rPr>
-              <w:t>Represent license plate of the bike</w:t>
+              <w:t>Number rear seat of the bike</w:t>
             </w:r>
           </w:p>
         </w:tc>
@@ -7902,7 +7552,7 @@
               <w:rPr>
                 <w:sz w:val="24"/>
               </w:rPr>
-              <w:t>value</w:t>
+              <w:t>licensePlate</w:t>
             </w:r>
           </w:p>
         </w:tc>
@@ -7923,7 +7573,7 @@
               <w:rPr>
                 <w:sz w:val="24"/>
               </w:rPr>
-              <w:t>double</w:t>
+              <w:t>String</w:t>
             </w:r>
           </w:p>
         </w:tc>
@@ -7965,7 +7615,7 @@
               <w:rPr>
                 <w:sz w:val="24"/>
               </w:rPr>
-              <w:t>Represent value of the bike</w:t>
+              <w:t>Represent license plate of the bike</w:t>
             </w:r>
           </w:p>
         </w:tc>
@@ -8009,7 +7659,7 @@
               <w:rPr>
                 <w:sz w:val="24"/>
               </w:rPr>
-              <w:t>barcode</w:t>
+              <w:t>value</w:t>
             </w:r>
           </w:p>
         </w:tc>
@@ -8030,7 +7680,7 @@
               <w:rPr>
                 <w:sz w:val="24"/>
               </w:rPr>
-              <w:t>String</w:t>
+              <w:t>double</w:t>
             </w:r>
           </w:p>
         </w:tc>
@@ -8072,7 +7722,7 @@
               <w:rPr>
                 <w:sz w:val="24"/>
               </w:rPr>
-              <w:t>Represent barcode of the bike</w:t>
+              <w:t>Represent value of the bike</w:t>
             </w:r>
           </w:p>
         </w:tc>
@@ -8116,7 +7766,7 @@
               <w:rPr>
                 <w:sz w:val="24"/>
               </w:rPr>
-              <w:t>type</w:t>
+              <w:t>barcode</w:t>
             </w:r>
           </w:p>
         </w:tc>
@@ -8179,7 +7829,7 @@
               <w:rPr>
                 <w:sz w:val="24"/>
               </w:rPr>
-              <w:t>Represent type of the bike</w:t>
+              <w:t>Represent barcode of the bike</w:t>
             </w:r>
           </w:p>
         </w:tc>
@@ -8203,6 +7853,113 @@
                 <w:sz w:val="24"/>
               </w:rPr>
               <w:t>8</w:t>
+            </w:r>
+          </w:p>
+        </w:tc>
+        <w:tc>
+          <w:tcPr>
+            <w:tcW w:w="1755" w:type="dxa"/>
+          </w:tcPr>
+          <w:p>
+            <w:pPr>
+              <w:pStyle w:val="ListParagraph"/>
+              <w:spacing w:after="0" w:line="276" w:lineRule="auto"/>
+              <w:ind w:left="0"/>
+              <w:rPr>
+                <w:sz w:val="24"/>
+              </w:rPr>
+            </w:pPr>
+            <w:r>
+              <w:rPr>
+                <w:sz w:val="24"/>
+              </w:rPr>
+              <w:t>type</w:t>
+            </w:r>
+          </w:p>
+        </w:tc>
+        <w:tc>
+          <w:tcPr>
+            <w:tcW w:w="1877" w:type="dxa"/>
+          </w:tcPr>
+          <w:p>
+            <w:pPr>
+              <w:pStyle w:val="ListParagraph"/>
+              <w:spacing w:after="0" w:line="276" w:lineRule="auto"/>
+              <w:ind w:left="0"/>
+              <w:rPr>
+                <w:sz w:val="24"/>
+              </w:rPr>
+            </w:pPr>
+            <w:r>
+              <w:rPr>
+                <w:sz w:val="24"/>
+              </w:rPr>
+              <w:t>String</w:t>
+            </w:r>
+          </w:p>
+        </w:tc>
+        <w:tc>
+          <w:tcPr>
+            <w:tcW w:w="1677" w:type="dxa"/>
+          </w:tcPr>
+          <w:p>
+            <w:pPr>
+              <w:pStyle w:val="ListParagraph"/>
+              <w:spacing w:after="0" w:line="276" w:lineRule="auto"/>
+              <w:ind w:left="0"/>
+              <w:rPr>
+                <w:sz w:val="24"/>
+              </w:rPr>
+            </w:pPr>
+            <w:r>
+              <w:rPr>
+                <w:sz w:val="24"/>
+              </w:rPr>
+              <w:t>NULL</w:t>
+            </w:r>
+          </w:p>
+        </w:tc>
+        <w:tc>
+          <w:tcPr>
+            <w:tcW w:w="3781" w:type="dxa"/>
+          </w:tcPr>
+          <w:p>
+            <w:pPr>
+              <w:pStyle w:val="ListParagraph"/>
+              <w:spacing w:after="0" w:line="276" w:lineRule="auto"/>
+              <w:ind w:left="0"/>
+              <w:rPr>
+                <w:sz w:val="24"/>
+              </w:rPr>
+            </w:pPr>
+            <w:r>
+              <w:rPr>
+                <w:sz w:val="24"/>
+              </w:rPr>
+              <w:t>Represent type of the bike</w:t>
+            </w:r>
+          </w:p>
+        </w:tc>
+      </w:tr>
+      <w:tr>
+        <w:tc>
+          <w:tcPr>
+            <w:tcW w:w="355" w:type="dxa"/>
+          </w:tcPr>
+          <w:p>
+            <w:pPr>
+              <w:pStyle w:val="ListParagraph"/>
+              <w:spacing w:after="0" w:line="276" w:lineRule="auto"/>
+              <w:ind w:left="0"/>
+              <w:rPr>
+                <w:sz w:val="24"/>
+              </w:rPr>
+            </w:pPr>
+            <w:r>
+              <w:rPr>
+                <w:sz w:val="24"/>
+              </w:rPr>
+              <w:t>9</w:t>
             </w:r>
           </w:p>
         </w:tc>
@@ -8401,7 +8158,7 @@
         </w:tc>
         <w:tc>
           <w:tcPr>
-            <w:tcW w:w="5220" w:type="dxa"/>
+            <w:tcW w:w="5221" w:type="dxa"/>
           </w:tcPr>
           <w:p>
             <w:pPr>
@@ -8439,7 +8196,7 @@
               <w:rPr>
                 <w:sz w:val="24"/>
               </w:rPr>
-              <w:t>1</w:t>
+              <w:t>2</w:t>
             </w:r>
           </w:p>
         </w:tc>
@@ -8456,14 +8213,12 @@
                 <w:sz w:val="24"/>
               </w:rPr>
             </w:pPr>
-            <w:proofErr w:type="spellStart"/>
-            <w:r>
-              <w:rPr>
-                <w:sz w:val="24"/>
-              </w:rPr>
-              <w:t>getBikeInfo</w:t>
-            </w:r>
-            <w:proofErr w:type="spellEnd"/>
+            <w:r>
+              <w:rPr>
+                <w:sz w:val="24"/>
+              </w:rPr>
+              <w:t>setBikeInfo</w:t>
+            </w:r>
           </w:p>
         </w:tc>
         <w:tc>
@@ -8489,22 +8244,22 @@
         </w:tc>
         <w:tc>
           <w:tcPr>
-            <w:tcW w:w="5220" w:type="dxa"/>
-          </w:tcPr>
-          <w:p>
-            <w:pPr>
-              <w:pStyle w:val="ListParagraph"/>
-              <w:spacing w:after="0" w:line="276" w:lineRule="auto"/>
-              <w:ind w:left="0"/>
-              <w:rPr>
-                <w:sz w:val="24"/>
-              </w:rPr>
-            </w:pPr>
-            <w:r>
-              <w:rPr>
-                <w:sz w:val="24"/>
-              </w:rPr>
-              <w:t>Get bike information for display</w:t>
+            <w:tcW w:w="5221" w:type="dxa"/>
+          </w:tcPr>
+          <w:p>
+            <w:pPr>
+              <w:pStyle w:val="ListParagraph"/>
+              <w:spacing w:after="0" w:line="276" w:lineRule="auto"/>
+              <w:ind w:left="0"/>
+              <w:rPr>
+                <w:sz w:val="24"/>
+              </w:rPr>
+            </w:pPr>
+            <w:r>
+              <w:rPr>
+                <w:sz w:val="24"/>
+              </w:rPr>
+              <w:t>Set bike information</w:t>
             </w:r>
           </w:p>
         </w:tc>
@@ -8527,7 +8282,7 @@
               <w:rPr>
                 <w:sz w:val="24"/>
               </w:rPr>
-              <w:t>2</w:t>
+              <w:t>3</w:t>
             </w:r>
           </w:p>
         </w:tc>
@@ -8544,14 +8299,12 @@
                 <w:sz w:val="24"/>
               </w:rPr>
             </w:pPr>
-            <w:proofErr w:type="spellStart"/>
-            <w:r>
-              <w:rPr>
-                <w:sz w:val="24"/>
-              </w:rPr>
-              <w:t>setBikeInfo</w:t>
-            </w:r>
-            <w:proofErr w:type="spellEnd"/>
+            <w:r>
+              <w:rPr>
+                <w:sz w:val="24"/>
+              </w:rPr>
+              <w:t>Bike</w:t>
+            </w:r>
           </w:p>
         </w:tc>
         <w:tc>
@@ -8577,22 +8330,22 @@
         </w:tc>
         <w:tc>
           <w:tcPr>
-            <w:tcW w:w="5220" w:type="dxa"/>
-          </w:tcPr>
-          <w:p>
-            <w:pPr>
-              <w:pStyle w:val="ListParagraph"/>
-              <w:spacing w:after="0" w:line="276" w:lineRule="auto"/>
-              <w:ind w:left="0"/>
-              <w:rPr>
-                <w:sz w:val="24"/>
-              </w:rPr>
-            </w:pPr>
-            <w:r>
-              <w:rPr>
-                <w:sz w:val="24"/>
-              </w:rPr>
-              <w:t>Set bike information</w:t>
+            <w:tcW w:w="5221" w:type="dxa"/>
+          </w:tcPr>
+          <w:p>
+            <w:pPr>
+              <w:pStyle w:val="ListParagraph"/>
+              <w:spacing w:after="0" w:line="276" w:lineRule="auto"/>
+              <w:ind w:left="0"/>
+              <w:rPr>
+                <w:sz w:val="24"/>
+              </w:rPr>
+            </w:pPr>
+            <w:r>
+              <w:rPr>
+                <w:sz w:val="24"/>
+              </w:rPr>
+              <w:t>Constructor</w:t>
             </w:r>
           </w:p>
         </w:tc>
@@ -8615,7 +8368,7 @@
               <w:rPr>
                 <w:sz w:val="24"/>
               </w:rPr>
-              <w:t>3</w:t>
+              <w:t>4</w:t>
             </w:r>
           </w:p>
         </w:tc>
@@ -8636,7 +8389,7 @@
               <w:rPr>
                 <w:sz w:val="24"/>
               </w:rPr>
-              <w:t>Bike</w:t>
+              <w:t>getter</w:t>
             </w:r>
           </w:p>
         </w:tc>
@@ -8663,22 +8416,22 @@
         </w:tc>
         <w:tc>
           <w:tcPr>
-            <w:tcW w:w="5220" w:type="dxa"/>
-          </w:tcPr>
-          <w:p>
-            <w:pPr>
-              <w:pStyle w:val="ListParagraph"/>
-              <w:spacing w:after="0" w:line="276" w:lineRule="auto"/>
-              <w:ind w:left="0"/>
-              <w:rPr>
-                <w:sz w:val="24"/>
-              </w:rPr>
-            </w:pPr>
-            <w:r>
-              <w:rPr>
-                <w:sz w:val="24"/>
-              </w:rPr>
-              <w:t>Constructor</w:t>
+            <w:tcW w:w="5221" w:type="dxa"/>
+          </w:tcPr>
+          <w:p>
+            <w:pPr>
+              <w:pStyle w:val="ListParagraph"/>
+              <w:spacing w:after="0" w:line="276" w:lineRule="auto"/>
+              <w:ind w:left="0"/>
+              <w:rPr>
+                <w:sz w:val="24"/>
+              </w:rPr>
+            </w:pPr>
+            <w:r>
+              <w:rPr>
+                <w:sz w:val="24"/>
+              </w:rPr>
+              <w:t>Get all attribute in acronym</w:t>
             </w:r>
           </w:p>
         </w:tc>
@@ -8701,7 +8454,7 @@
               <w:rPr>
                 <w:sz w:val="24"/>
               </w:rPr>
-              <w:t>4</w:t>
+              <w:t>5</w:t>
             </w:r>
           </w:p>
         </w:tc>
@@ -8722,7 +8475,7 @@
               <w:rPr>
                 <w:sz w:val="24"/>
               </w:rPr>
-              <w:t>getter</w:t>
+              <w:t>setter</w:t>
             </w:r>
           </w:p>
         </w:tc>
@@ -8749,93 +8502,7 @@
         </w:tc>
         <w:tc>
           <w:tcPr>
-            <w:tcW w:w="5220" w:type="dxa"/>
-          </w:tcPr>
-          <w:p>
-            <w:pPr>
-              <w:pStyle w:val="ListParagraph"/>
-              <w:spacing w:after="0" w:line="276" w:lineRule="auto"/>
-              <w:ind w:left="0"/>
-              <w:rPr>
-                <w:sz w:val="24"/>
-              </w:rPr>
-            </w:pPr>
-            <w:r>
-              <w:rPr>
-                <w:sz w:val="24"/>
-              </w:rPr>
-              <w:t>Get all attribute in acronym</w:t>
-            </w:r>
-          </w:p>
-        </w:tc>
-      </w:tr>
-      <w:tr>
-        <w:tc>
-          <w:tcPr>
-            <w:tcW w:w="341" w:type="dxa"/>
-          </w:tcPr>
-          <w:p>
-            <w:pPr>
-              <w:pStyle w:val="ListParagraph"/>
-              <w:spacing w:after="0" w:line="276" w:lineRule="auto"/>
-              <w:ind w:left="0"/>
-              <w:rPr>
-                <w:sz w:val="24"/>
-              </w:rPr>
-            </w:pPr>
-            <w:r>
-              <w:rPr>
-                <w:sz w:val="24"/>
-              </w:rPr>
-              <w:t>5</w:t>
-            </w:r>
-          </w:p>
-        </w:tc>
-        <w:tc>
-          <w:tcPr>
-            <w:tcW w:w="2353" w:type="dxa"/>
-          </w:tcPr>
-          <w:p>
-            <w:pPr>
-              <w:pStyle w:val="ListParagraph"/>
-              <w:spacing w:after="0" w:line="276" w:lineRule="auto"/>
-              <w:ind w:left="0"/>
-              <w:rPr>
-                <w:sz w:val="24"/>
-              </w:rPr>
-            </w:pPr>
-            <w:r>
-              <w:rPr>
-                <w:sz w:val="24"/>
-              </w:rPr>
-              <w:t>setter</w:t>
-            </w:r>
-          </w:p>
-        </w:tc>
-        <w:tc>
-          <w:tcPr>
-            <w:tcW w:w="1530" w:type="dxa"/>
-          </w:tcPr>
-          <w:p>
-            <w:pPr>
-              <w:pStyle w:val="ListParagraph"/>
-              <w:spacing w:after="0" w:line="276" w:lineRule="auto"/>
-              <w:ind w:left="0"/>
-              <w:rPr>
-                <w:sz w:val="24"/>
-              </w:rPr>
-            </w:pPr>
-            <w:r>
-              <w:rPr>
-                <w:sz w:val="24"/>
-              </w:rPr>
-              <w:t>void</w:t>
-            </w:r>
-          </w:p>
-        </w:tc>
-        <w:tc>
-          <w:tcPr>
-            <w:tcW w:w="5220" w:type="dxa"/>
+            <w:tcW w:w="5221" w:type="dxa"/>
           </w:tcPr>
           <w:p>
             <w:pPr>
@@ -8865,21 +8532,12 @@
           <w:szCs w:val="32"/>
         </w:rPr>
       </w:pPr>
-      <w:proofErr w:type="gramStart"/>
-      <w:r>
-        <w:rPr>
-          <w:sz w:val="32"/>
-          <w:szCs w:val="32"/>
-        </w:rPr>
-        <w:t>Parameter :</w:t>
-      </w:r>
-      <w:proofErr w:type="gramEnd"/>
-      <w:r>
-        <w:rPr>
-          <w:sz w:val="32"/>
-          <w:szCs w:val="32"/>
-        </w:rPr>
-        <w:t xml:space="preserve"> same like attribute</w:t>
+      <w:r>
+        <w:rPr>
+          <w:sz w:val="32"/>
+          <w:szCs w:val="32"/>
+        </w:rPr>
+        <w:t>Parameter : same like attribute</w:t>
       </w:r>
     </w:p>
     <w:p>
@@ -8949,7 +8607,7 @@
           <w:noProof/>
         </w:rPr>
         <w:drawing>
-          <wp:inline distT="0" distB="0" distL="0" distR="0">
+          <wp:inline distT="0" distB="0" distL="0" distR="0" wp14:anchorId="07756D2D" wp14:editId="3EEA10E5">
             <wp:extent cx="6180992" cy="4674631"/>
             <wp:effectExtent l="0" t="0" r="0" b="0"/>
             <wp:docPr id="13" name="Picture 14" descr="C:\Users\dell\OneDrive - Hanoi University of Science and Technology\Desktop\Statemachine Diagram0.png"/>
@@ -9007,25 +8665,7 @@
           <w:sz w:val="32"/>
           <w:szCs w:val="32"/>
         </w:rPr>
-        <w:t>Class “</w:t>
-      </w:r>
-      <w:proofErr w:type="spellStart"/>
-      <w:r>
-        <w:rPr>
-          <w:b/>
-          <w:sz w:val="32"/>
-          <w:szCs w:val="32"/>
-        </w:rPr>
-        <w:t>StandardElectricBike</w:t>
-      </w:r>
-      <w:proofErr w:type="spellEnd"/>
-      <w:r>
-        <w:rPr>
-          <w:b/>
-          <w:sz w:val="32"/>
-          <w:szCs w:val="32"/>
-        </w:rPr>
-        <w:t>”</w:t>
+        <w:t>Class “StandardElectricBike”</w:t>
       </w:r>
     </w:p>
     <w:p>
@@ -9045,7 +8685,7 @@
         </w:rPr>
         <w:lastRenderedPageBreak/>
         <w:drawing>
-          <wp:inline distT="0" distB="0" distL="0" distR="0">
+          <wp:inline distT="0" distB="0" distL="0" distR="0" wp14:anchorId="3496E7DA" wp14:editId="1C4954B0">
             <wp:extent cx="4879731" cy="3483824"/>
             <wp:effectExtent l="0" t="0" r="0" b="2540"/>
             <wp:docPr id="14" name="Picture 15"/>
@@ -9121,11 +8761,11 @@
         <w:tblLook w:val="04A0" w:firstRow="1" w:lastRow="0" w:firstColumn="1" w:lastColumn="0" w:noHBand="0" w:noVBand="1"/>
       </w:tblPr>
       <w:tblGrid>
-        <w:gridCol w:w="355"/>
-        <w:gridCol w:w="1755"/>
-        <w:gridCol w:w="1877"/>
-        <w:gridCol w:w="1677"/>
-        <w:gridCol w:w="3781"/>
+        <w:gridCol w:w="354"/>
+        <w:gridCol w:w="2032"/>
+        <w:gridCol w:w="1808"/>
+        <w:gridCol w:w="1643"/>
+        <w:gridCol w:w="3608"/>
       </w:tblGrid>
       <w:tr>
         <w:tc>
@@ -9269,14 +8909,12 @@
                 <w:sz w:val="24"/>
               </w:rPr>
             </w:pPr>
-            <w:proofErr w:type="spellStart"/>
             <w:r>
               <w:rPr>
                 <w:sz w:val="24"/>
               </w:rPr>
               <w:t>numSaddle</w:t>
             </w:r>
-            <w:proofErr w:type="spellEnd"/>
           </w:p>
         </w:tc>
         <w:tc>
@@ -9292,14 +8930,12 @@
                 <w:sz w:val="24"/>
               </w:rPr>
             </w:pPr>
-            <w:proofErr w:type="spellStart"/>
             <w:r>
               <w:rPr>
                 <w:sz w:val="24"/>
               </w:rPr>
               <w:t>int</w:t>
             </w:r>
-            <w:proofErr w:type="spellEnd"/>
           </w:p>
         </w:tc>
         <w:tc>
@@ -9380,14 +9016,12 @@
                 <w:sz w:val="24"/>
               </w:rPr>
             </w:pPr>
-            <w:proofErr w:type="spellStart"/>
             <w:r>
               <w:rPr>
                 <w:sz w:val="24"/>
               </w:rPr>
               <w:t>numPedal</w:t>
             </w:r>
-            <w:proofErr w:type="spellEnd"/>
             <w:r>
               <w:rPr>
                 <w:sz w:val="24"/>
@@ -9409,14 +9043,12 @@
                 <w:sz w:val="24"/>
               </w:rPr>
             </w:pPr>
-            <w:proofErr w:type="spellStart"/>
             <w:r>
               <w:rPr>
                 <w:sz w:val="24"/>
               </w:rPr>
               <w:t>int</w:t>
             </w:r>
-            <w:proofErr w:type="spellEnd"/>
           </w:p>
         </w:tc>
         <w:tc>
@@ -9497,14 +9129,12 @@
                 <w:sz w:val="24"/>
               </w:rPr>
             </w:pPr>
-            <w:proofErr w:type="spellStart"/>
             <w:r>
               <w:rPr>
                 <w:sz w:val="24"/>
               </w:rPr>
               <w:t>numRearSeat</w:t>
             </w:r>
-            <w:proofErr w:type="spellEnd"/>
           </w:p>
         </w:tc>
         <w:tc>
@@ -9520,14 +9150,12 @@
                 <w:sz w:val="24"/>
               </w:rPr>
             </w:pPr>
-            <w:proofErr w:type="spellStart"/>
             <w:r>
               <w:rPr>
                 <w:sz w:val="24"/>
               </w:rPr>
               <w:t>int</w:t>
             </w:r>
-            <w:proofErr w:type="spellEnd"/>
           </w:p>
         </w:tc>
         <w:tc>
@@ -9783,6 +9411,220 @@
                 <w:sz w:val="24"/>
               </w:rPr>
               <w:t>Constant type</w:t>
+            </w:r>
+          </w:p>
+        </w:tc>
+      </w:tr>
+      <w:tr>
+        <w:tc>
+          <w:tcPr>
+            <w:tcW w:w="355" w:type="dxa"/>
+          </w:tcPr>
+          <w:p>
+            <w:pPr>
+              <w:pStyle w:val="ListParagraph"/>
+              <w:spacing w:after="0" w:line="276" w:lineRule="auto"/>
+              <w:ind w:left="0"/>
+              <w:rPr>
+                <w:sz w:val="24"/>
+              </w:rPr>
+            </w:pPr>
+            <w:r>
+              <w:rPr>
+                <w:sz w:val="24"/>
+              </w:rPr>
+              <w:t>6</w:t>
+            </w:r>
+          </w:p>
+        </w:tc>
+        <w:tc>
+          <w:tcPr>
+            <w:tcW w:w="1755" w:type="dxa"/>
+          </w:tcPr>
+          <w:p>
+            <w:pPr>
+              <w:pStyle w:val="ListParagraph"/>
+              <w:spacing w:after="0" w:line="276" w:lineRule="auto"/>
+              <w:ind w:left="0"/>
+              <w:rPr>
+                <w:sz w:val="24"/>
+              </w:rPr>
+            </w:pPr>
+            <w:r>
+              <w:rPr>
+                <w:sz w:val="24"/>
+              </w:rPr>
+              <w:t>batteryPercentage</w:t>
+            </w:r>
+          </w:p>
+        </w:tc>
+        <w:tc>
+          <w:tcPr>
+            <w:tcW w:w="1877" w:type="dxa"/>
+          </w:tcPr>
+          <w:p>
+            <w:pPr>
+              <w:pStyle w:val="ListParagraph"/>
+              <w:spacing w:after="0" w:line="276" w:lineRule="auto"/>
+              <w:ind w:left="0"/>
+              <w:rPr>
+                <w:sz w:val="24"/>
+              </w:rPr>
+            </w:pPr>
+            <w:r>
+              <w:rPr>
+                <w:sz w:val="24"/>
+              </w:rPr>
+              <w:t>Int</w:t>
+            </w:r>
+          </w:p>
+        </w:tc>
+        <w:tc>
+          <w:tcPr>
+            <w:tcW w:w="1677" w:type="dxa"/>
+          </w:tcPr>
+          <w:p>
+            <w:pPr>
+              <w:pStyle w:val="ListParagraph"/>
+              <w:spacing w:after="0" w:line="276" w:lineRule="auto"/>
+              <w:ind w:left="0"/>
+              <w:rPr>
+                <w:sz w:val="24"/>
+              </w:rPr>
+            </w:pPr>
+            <w:r>
+              <w:rPr>
+                <w:sz w:val="24"/>
+              </w:rPr>
+              <w:t>100</w:t>
+            </w:r>
+          </w:p>
+        </w:tc>
+        <w:tc>
+          <w:tcPr>
+            <w:tcW w:w="3781" w:type="dxa"/>
+          </w:tcPr>
+          <w:p>
+            <w:pPr>
+              <w:pStyle w:val="ListParagraph"/>
+              <w:spacing w:after="0" w:line="276" w:lineRule="auto"/>
+              <w:ind w:left="0"/>
+              <w:rPr>
+                <w:sz w:val="24"/>
+              </w:rPr>
+            </w:pPr>
+            <w:r>
+              <w:rPr>
+                <w:sz w:val="24"/>
+              </w:rPr>
+              <w:t>Constant value</w:t>
+            </w:r>
+          </w:p>
+        </w:tc>
+      </w:tr>
+      <w:tr>
+        <w:tc>
+          <w:tcPr>
+            <w:tcW w:w="355" w:type="dxa"/>
+          </w:tcPr>
+          <w:p>
+            <w:pPr>
+              <w:pStyle w:val="ListParagraph"/>
+              <w:spacing w:after="0" w:line="276" w:lineRule="auto"/>
+              <w:ind w:left="0"/>
+              <w:rPr>
+                <w:sz w:val="24"/>
+              </w:rPr>
+            </w:pPr>
+            <w:r>
+              <w:rPr>
+                <w:sz w:val="24"/>
+              </w:rPr>
+              <w:t>7</w:t>
+            </w:r>
+          </w:p>
+        </w:tc>
+        <w:tc>
+          <w:tcPr>
+            <w:tcW w:w="1755" w:type="dxa"/>
+          </w:tcPr>
+          <w:p>
+            <w:pPr>
+              <w:pStyle w:val="ListParagraph"/>
+              <w:spacing w:after="0" w:line="276" w:lineRule="auto"/>
+              <w:ind w:left="0"/>
+              <w:rPr>
+                <w:sz w:val="24"/>
+              </w:rPr>
+            </w:pPr>
+            <w:r>
+              <w:rPr>
+                <w:sz w:val="24"/>
+              </w:rPr>
+              <w:t>remainingTime</w:t>
+            </w:r>
+          </w:p>
+        </w:tc>
+        <w:tc>
+          <w:tcPr>
+            <w:tcW w:w="1877" w:type="dxa"/>
+          </w:tcPr>
+          <w:p>
+            <w:pPr>
+              <w:pStyle w:val="ListParagraph"/>
+              <w:spacing w:after="0" w:line="276" w:lineRule="auto"/>
+              <w:ind w:left="0"/>
+              <w:rPr>
+                <w:sz w:val="24"/>
+              </w:rPr>
+            </w:pPr>
+            <w:r>
+              <w:rPr>
+                <w:sz w:val="24"/>
+              </w:rPr>
+              <w:t>Int</w:t>
+            </w:r>
+          </w:p>
+        </w:tc>
+        <w:tc>
+          <w:tcPr>
+            <w:tcW w:w="1677" w:type="dxa"/>
+          </w:tcPr>
+          <w:p>
+            <w:pPr>
+              <w:pStyle w:val="ListParagraph"/>
+              <w:spacing w:after="0" w:line="276" w:lineRule="auto"/>
+              <w:ind w:left="0"/>
+              <w:rPr>
+                <w:sz w:val="24"/>
+              </w:rPr>
+            </w:pPr>
+            <w:r>
+              <w:rPr>
+                <w:sz w:val="24"/>
+              </w:rPr>
+              <w:t>14400</w:t>
+            </w:r>
+          </w:p>
+        </w:tc>
+        <w:tc>
+          <w:tcPr>
+            <w:tcW w:w="3781" w:type="dxa"/>
+          </w:tcPr>
+          <w:p>
+            <w:pPr>
+              <w:pStyle w:val="ListParagraph"/>
+              <w:spacing w:after="0" w:line="276" w:lineRule="auto"/>
+              <w:ind w:left="0"/>
+              <w:rPr>
+                <w:sz w:val="24"/>
+              </w:rPr>
+            </w:pPr>
+            <w:r>
+              <w:rPr>
+                <w:sz w:val="24"/>
+              </w:rPr>
+              <w:t>Constant value(=4 hours)</w:t>
             </w:r>
           </w:p>
         </w:tc>
@@ -9926,8 +9768,9 @@
         <w:rPr>
           <w:noProof/>
         </w:rPr>
+        <w:lastRenderedPageBreak/>
         <w:drawing>
-          <wp:inline distT="0" distB="0" distL="0" distR="0">
+          <wp:inline distT="0" distB="0" distL="0" distR="0" wp14:anchorId="4442AA25" wp14:editId="4C862ED9">
             <wp:extent cx="4070839" cy="2659024"/>
             <wp:effectExtent l="0" t="0" r="6350" b="8255"/>
             <wp:docPr id="15" name="Picture 16"/>
@@ -10158,14 +10001,12 @@
                 <w:sz w:val="24"/>
               </w:rPr>
             </w:pPr>
-            <w:proofErr w:type="spellStart"/>
             <w:r>
               <w:rPr>
                 <w:sz w:val="24"/>
               </w:rPr>
               <w:t>numSaddle</w:t>
             </w:r>
-            <w:proofErr w:type="spellEnd"/>
           </w:p>
         </w:tc>
         <w:tc>
@@ -10181,14 +10022,12 @@
                 <w:sz w:val="24"/>
               </w:rPr>
             </w:pPr>
-            <w:proofErr w:type="spellStart"/>
             <w:r>
               <w:rPr>
                 <w:sz w:val="24"/>
               </w:rPr>
               <w:t>int</w:t>
             </w:r>
-            <w:proofErr w:type="spellEnd"/>
           </w:p>
         </w:tc>
         <w:tc>
@@ -10269,14 +10108,12 @@
                 <w:sz w:val="24"/>
               </w:rPr>
             </w:pPr>
-            <w:proofErr w:type="spellStart"/>
             <w:r>
               <w:rPr>
                 <w:sz w:val="24"/>
               </w:rPr>
               <w:t>numPedal</w:t>
             </w:r>
-            <w:proofErr w:type="spellEnd"/>
             <w:r>
               <w:rPr>
                 <w:sz w:val="24"/>
@@ -10298,14 +10135,12 @@
                 <w:sz w:val="24"/>
               </w:rPr>
             </w:pPr>
-            <w:proofErr w:type="spellStart"/>
             <w:r>
               <w:rPr>
                 <w:sz w:val="24"/>
               </w:rPr>
               <w:t>int</w:t>
             </w:r>
-            <w:proofErr w:type="spellEnd"/>
           </w:p>
         </w:tc>
         <w:tc>
@@ -10386,14 +10221,12 @@
                 <w:sz w:val="24"/>
               </w:rPr>
             </w:pPr>
-            <w:proofErr w:type="spellStart"/>
             <w:r>
               <w:rPr>
                 <w:sz w:val="24"/>
               </w:rPr>
               <w:t>numRearSeat</w:t>
             </w:r>
-            <w:proofErr w:type="spellEnd"/>
           </w:p>
         </w:tc>
         <w:tc>
@@ -10409,14 +10242,12 @@
                 <w:sz w:val="24"/>
               </w:rPr>
             </w:pPr>
-            <w:proofErr w:type="spellStart"/>
             <w:r>
               <w:rPr>
                 <w:sz w:val="24"/>
               </w:rPr>
               <w:t>int</w:t>
             </w:r>
-            <w:proofErr w:type="spellEnd"/>
           </w:p>
         </w:tc>
         <w:tc>
@@ -10793,23 +10624,7 @@
           <w:b/>
           <w:sz w:val="32"/>
         </w:rPr>
-        <w:t>Class “</w:t>
-      </w:r>
-      <w:proofErr w:type="spellStart"/>
-      <w:r>
-        <w:rPr>
-          <w:b/>
-          <w:sz w:val="32"/>
-        </w:rPr>
-        <w:t>TwinBike</w:t>
-      </w:r>
-      <w:proofErr w:type="spellEnd"/>
-      <w:r>
-        <w:rPr>
-          <w:b/>
-          <w:sz w:val="32"/>
-        </w:rPr>
-        <w:t>”</w:t>
+        <w:t>Class “TwinBike”</w:t>
       </w:r>
       <w:r>
         <w:rPr>
@@ -10843,8 +10658,9 @@
         <w:rPr>
           <w:noProof/>
         </w:rPr>
+        <w:lastRenderedPageBreak/>
         <w:drawing>
-          <wp:inline distT="0" distB="0" distL="0" distR="0">
+          <wp:inline distT="0" distB="0" distL="0" distR="0" wp14:anchorId="52C019C4" wp14:editId="2EA9535D">
             <wp:extent cx="3851031" cy="2982201"/>
             <wp:effectExtent l="0" t="0" r="0" b="8890"/>
             <wp:docPr id="16" name="Picture 19"/>
@@ -11067,14 +10883,12 @@
                 <w:sz w:val="24"/>
               </w:rPr>
             </w:pPr>
-            <w:proofErr w:type="spellStart"/>
             <w:r>
               <w:rPr>
                 <w:sz w:val="24"/>
               </w:rPr>
               <w:t>numSaddle</w:t>
             </w:r>
-            <w:proofErr w:type="spellEnd"/>
           </w:p>
         </w:tc>
         <w:tc>
@@ -11090,14 +10904,12 @@
                 <w:sz w:val="24"/>
               </w:rPr>
             </w:pPr>
-            <w:proofErr w:type="spellStart"/>
             <w:r>
               <w:rPr>
                 <w:sz w:val="24"/>
               </w:rPr>
               <w:t>int</w:t>
             </w:r>
-            <w:proofErr w:type="spellEnd"/>
           </w:p>
         </w:tc>
         <w:tc>
@@ -11178,14 +10990,12 @@
                 <w:sz w:val="24"/>
               </w:rPr>
             </w:pPr>
-            <w:proofErr w:type="spellStart"/>
             <w:r>
               <w:rPr>
                 <w:sz w:val="24"/>
               </w:rPr>
               <w:t>numPedal</w:t>
             </w:r>
-            <w:proofErr w:type="spellEnd"/>
             <w:r>
               <w:rPr>
                 <w:sz w:val="24"/>
@@ -11207,14 +11017,12 @@
                 <w:sz w:val="24"/>
               </w:rPr>
             </w:pPr>
-            <w:proofErr w:type="spellStart"/>
             <w:r>
               <w:rPr>
                 <w:sz w:val="24"/>
               </w:rPr>
               <w:t>int</w:t>
             </w:r>
-            <w:proofErr w:type="spellEnd"/>
           </w:p>
         </w:tc>
         <w:tc>
@@ -11295,14 +11103,12 @@
                 <w:sz w:val="24"/>
               </w:rPr>
             </w:pPr>
-            <w:proofErr w:type="spellStart"/>
             <w:r>
               <w:rPr>
                 <w:sz w:val="24"/>
               </w:rPr>
               <w:t>numRearSeat</w:t>
             </w:r>
-            <w:proofErr w:type="spellEnd"/>
           </w:p>
         </w:tc>
         <w:tc>
@@ -11318,14 +11124,12 @@
                 <w:sz w:val="24"/>
               </w:rPr>
             </w:pPr>
-            <w:proofErr w:type="spellStart"/>
             <w:r>
               <w:rPr>
                 <w:sz w:val="24"/>
               </w:rPr>
               <w:t>int</w:t>
             </w:r>
-            <w:proofErr w:type="spellEnd"/>
           </w:p>
         </w:tc>
         <w:tc>
@@ -11702,24 +11506,7 @@
           <w:b/>
           <w:sz w:val="32"/>
         </w:rPr>
-        <w:lastRenderedPageBreak/>
-        <w:t>Class “</w:t>
-      </w:r>
-      <w:proofErr w:type="spellStart"/>
-      <w:r>
-        <w:rPr>
-          <w:b/>
-          <w:sz w:val="32"/>
-        </w:rPr>
-        <w:t>SelectDockMarkerController</w:t>
-      </w:r>
-      <w:proofErr w:type="spellEnd"/>
-      <w:r>
-        <w:rPr>
-          <w:b/>
-          <w:sz w:val="32"/>
-        </w:rPr>
-        <w:t>”</w:t>
+        <w:t>Class “SelectDockMarkerController”</w:t>
       </w:r>
     </w:p>
     <w:p>
@@ -11742,7 +11529,7 @@
           <w:noProof/>
         </w:rPr>
         <w:drawing>
-          <wp:anchor distT="0" distB="0" distL="0" distR="0" simplePos="0" relativeHeight="18" behindDoc="0" locked="0" layoutInCell="1" allowOverlap="1">
+          <wp:anchor distT="0" distB="0" distL="0" distR="0" simplePos="0" relativeHeight="18" behindDoc="0" locked="0" layoutInCell="1" allowOverlap="1" wp14:anchorId="30EFE47D" wp14:editId="7E1D50BF">
             <wp:simplePos x="0" y="0"/>
             <wp:positionH relativeFrom="margin">
               <wp:align>center</wp:align>
@@ -11988,14 +11775,12 @@
                 <w:sz w:val="24"/>
               </w:rPr>
             </w:pPr>
-            <w:proofErr w:type="spellStart"/>
             <w:r>
               <w:rPr>
                 <w:sz w:val="24"/>
               </w:rPr>
               <w:t>requestToViewDockMarker</w:t>
             </w:r>
-            <w:proofErr w:type="spellEnd"/>
           </w:p>
         </w:tc>
         <w:tc>
@@ -12079,11 +11864,9 @@
                 <w:sz w:val="24"/>
               </w:rPr>
             </w:pPr>
-            <w:proofErr w:type="spellStart"/>
             <w:r>
               <w:t>RequestToReturnBike</w:t>
             </w:r>
-            <w:proofErr w:type="spellEnd"/>
           </w:p>
         </w:tc>
         <w:tc>
@@ -12175,31 +11958,14 @@
           <w:szCs w:val="32"/>
         </w:rPr>
       </w:pPr>
-      <w:proofErr w:type="gramStart"/>
-      <w:r>
-        <w:rPr>
-          <w:sz w:val="32"/>
-          <w:szCs w:val="32"/>
-        </w:rPr>
-        <w:t>Exception :</w:t>
-      </w:r>
-      <w:proofErr w:type="gramEnd"/>
-      <w:r>
-        <w:rPr>
-          <w:sz w:val="32"/>
-          <w:szCs w:val="32"/>
-        </w:rPr>
-        <w:t xml:space="preserve"> </w:t>
-      </w:r>
-      <w:proofErr w:type="spellStart"/>
-      <w:r>
-        <w:rPr>
-          <w:sz w:val="32"/>
-          <w:szCs w:val="32"/>
-        </w:rPr>
-        <w:t>ViewStationException</w:t>
-      </w:r>
-      <w:proofErr w:type="spellEnd"/>
+      <w:r>
+        <w:rPr>
+          <w:sz w:val="32"/>
+          <w:szCs w:val="32"/>
+        </w:rPr>
+        <w:lastRenderedPageBreak/>
+        <w:t>Exception : ViewStationException</w:t>
+      </w:r>
     </w:p>
     <w:p>
       <w:pPr>
@@ -12284,25 +12050,7 @@
           <w:sz w:val="32"/>
           <w:szCs w:val="32"/>
         </w:rPr>
-        <w:t>Class “</w:t>
-      </w:r>
-      <w:proofErr w:type="spellStart"/>
-      <w:r>
-        <w:rPr>
-          <w:b/>
-          <w:sz w:val="32"/>
-          <w:szCs w:val="32"/>
-        </w:rPr>
-        <w:t>ViewStationController</w:t>
-      </w:r>
-      <w:proofErr w:type="spellEnd"/>
-      <w:r>
-        <w:rPr>
-          <w:b/>
-          <w:sz w:val="32"/>
-          <w:szCs w:val="32"/>
-        </w:rPr>
-        <w:t>”</w:t>
+        <w:t>Class “ViewStationController”</w:t>
       </w:r>
     </w:p>
     <w:p>
@@ -12321,7 +12069,7 @@
           <w:noProof/>
         </w:rPr>
         <w:drawing>
-          <wp:inline distT="0" distB="0" distL="0" distR="0">
+          <wp:inline distT="0" distB="0" distL="0" distR="0" wp14:anchorId="45AF9836" wp14:editId="7C6F2DF3">
             <wp:extent cx="4044462" cy="1592162"/>
             <wp:effectExtent l="0" t="0" r="0" b="8255"/>
             <wp:docPr id="18" name="Image2"/>
@@ -12554,14 +12302,12 @@
                 <w:sz w:val="24"/>
               </w:rPr>
             </w:pPr>
-            <w:proofErr w:type="spellStart"/>
             <w:r>
               <w:rPr>
                 <w:sz w:val="24"/>
               </w:rPr>
               <w:t>viewStationInfo</w:t>
             </w:r>
-            <w:proofErr w:type="spellEnd"/>
           </w:p>
         </w:tc>
         <w:tc>
@@ -12642,14 +12388,12 @@
                 <w:sz w:val="24"/>
               </w:rPr>
             </w:pPr>
-            <w:proofErr w:type="spellStart"/>
             <w:r>
               <w:rPr>
                 <w:sz w:val="24"/>
               </w:rPr>
               <w:t>requestToViewBikeInfo</w:t>
             </w:r>
-            <w:proofErr w:type="spellEnd"/>
           </w:p>
         </w:tc>
         <w:tc>
@@ -12788,7 +12532,6 @@
           <w:sz w:val="32"/>
           <w:szCs w:val="32"/>
         </w:rPr>
-        <w:lastRenderedPageBreak/>
         <w:t>State</w:t>
       </w:r>
       <w:r>
@@ -12835,25 +12578,7 @@
           <w:sz w:val="32"/>
           <w:szCs w:val="32"/>
         </w:rPr>
-        <w:t>Class “</w:t>
-      </w:r>
-      <w:proofErr w:type="spellStart"/>
-      <w:r>
-        <w:rPr>
-          <w:b/>
-          <w:sz w:val="32"/>
-          <w:szCs w:val="32"/>
-        </w:rPr>
-        <w:t>ListDockForViewHandler</w:t>
-      </w:r>
-      <w:proofErr w:type="spellEnd"/>
-      <w:r>
-        <w:rPr>
-          <w:b/>
-          <w:sz w:val="32"/>
-          <w:szCs w:val="32"/>
-        </w:rPr>
-        <w:t>”</w:t>
+        <w:t>Class “ListDockForViewHandler”</w:t>
       </w:r>
     </w:p>
     <w:p>
@@ -12872,7 +12597,7 @@
           <w:noProof/>
         </w:rPr>
         <w:drawing>
-          <wp:inline distT="0" distB="0" distL="0" distR="0">
+          <wp:inline distT="0" distB="0" distL="0" distR="0" wp14:anchorId="5042B76A" wp14:editId="2A834C54">
             <wp:extent cx="3754316" cy="1477942"/>
             <wp:effectExtent l="0" t="0" r="0" b="8255"/>
             <wp:docPr id="19" name="Image3"/>
@@ -12935,21 +12660,12 @@
         </w:rPr>
         <w:tab/>
       </w:r>
-      <w:proofErr w:type="spellStart"/>
-      <w:r>
-        <w:rPr>
-          <w:sz w:val="32"/>
-          <w:szCs w:val="32"/>
-        </w:rPr>
-        <w:t>listStation</w:t>
-      </w:r>
-      <w:proofErr w:type="spellEnd"/>
-      <w:r>
-        <w:rPr>
-          <w:sz w:val="32"/>
-          <w:szCs w:val="32"/>
-        </w:rPr>
-        <w:t>: a list of stations</w:t>
+      <w:r>
+        <w:rPr>
+          <w:sz w:val="32"/>
+          <w:szCs w:val="32"/>
+        </w:rPr>
+        <w:t>listStation: a list of stations</w:t>
       </w:r>
     </w:p>
     <w:p>
@@ -13105,14 +12821,12 @@
                 <w:sz w:val="24"/>
               </w:rPr>
             </w:pPr>
-            <w:proofErr w:type="spellStart"/>
             <w:r>
               <w:rPr>
                 <w:sz w:val="24"/>
               </w:rPr>
               <w:t>requestToViewDock</w:t>
             </w:r>
-            <w:proofErr w:type="spellEnd"/>
           </w:p>
         </w:tc>
         <w:tc>
@@ -13296,6 +13010,7 @@
           <w:sz w:val="32"/>
           <w:szCs w:val="32"/>
         </w:rPr>
+        <w:lastRenderedPageBreak/>
         <w:t>Method</w:t>
       </w:r>
       <w:r>
@@ -13383,25 +13098,7 @@
           <w:sz w:val="32"/>
           <w:szCs w:val="32"/>
         </w:rPr>
-        <w:t>Class “</w:t>
-      </w:r>
-      <w:proofErr w:type="spellStart"/>
-      <w:r>
-        <w:rPr>
-          <w:b/>
-          <w:sz w:val="32"/>
-          <w:szCs w:val="32"/>
-        </w:rPr>
-        <w:t>StationInfoHandler</w:t>
-      </w:r>
-      <w:proofErr w:type="spellEnd"/>
-      <w:r>
-        <w:rPr>
-          <w:b/>
-          <w:sz w:val="32"/>
-          <w:szCs w:val="32"/>
-        </w:rPr>
-        <w:t>”</w:t>
+        <w:t>Class “StationInfoHandler”</w:t>
       </w:r>
     </w:p>
     <w:p>
@@ -13420,7 +13117,7 @@
           <w:noProof/>
         </w:rPr>
         <w:drawing>
-          <wp:inline distT="0" distB="0" distL="0" distR="0">
+          <wp:inline distT="0" distB="0" distL="0" distR="0" wp14:anchorId="0A13FECC" wp14:editId="3C228824">
             <wp:extent cx="3692769" cy="1453713"/>
             <wp:effectExtent l="0" t="0" r="3175" b="0"/>
             <wp:docPr id="20" name="Image4"/>
@@ -13730,14 +13427,12 @@
                 <w:sz w:val="24"/>
               </w:rPr>
             </w:pPr>
-            <w:proofErr w:type="spellStart"/>
             <w:r>
               <w:rPr>
                 <w:sz w:val="24"/>
               </w:rPr>
               <w:t>requestToViewBikeInfo</w:t>
             </w:r>
-            <w:proofErr w:type="spellEnd"/>
           </w:p>
         </w:tc>
         <w:tc>
@@ -13921,26 +13616,7 @@
           <w:sz w:val="32"/>
           <w:szCs w:val="32"/>
         </w:rPr>
-        <w:lastRenderedPageBreak/>
-        <w:t>Class “</w:t>
-      </w:r>
-      <w:proofErr w:type="spellStart"/>
-      <w:r>
-        <w:rPr>
-          <w:b/>
-          <w:sz w:val="32"/>
-          <w:szCs w:val="32"/>
-        </w:rPr>
-        <w:t>ListBikeHandler</w:t>
-      </w:r>
-      <w:proofErr w:type="spellEnd"/>
-      <w:r>
-        <w:rPr>
-          <w:b/>
-          <w:sz w:val="32"/>
-          <w:szCs w:val="32"/>
-        </w:rPr>
-        <w:t>”</w:t>
+        <w:t>Class “ListBikeHandler”</w:t>
       </w:r>
     </w:p>
     <w:p>
@@ -13959,7 +13635,7 @@
           <w:noProof/>
         </w:rPr>
         <w:drawing>
-          <wp:inline distT="0" distB="0" distL="0" distR="0">
+          <wp:inline distT="0" distB="0" distL="0" distR="0" wp14:anchorId="13CD911E" wp14:editId="5044DCAD">
             <wp:extent cx="2444261" cy="1136964"/>
             <wp:effectExtent l="0" t="0" r="0" b="6350"/>
             <wp:docPr id="21" name="Image5"/>
@@ -14375,6 +14051,7 @@
           <w:sz w:val="32"/>
           <w:szCs w:val="32"/>
         </w:rPr>
+        <w:lastRenderedPageBreak/>
         <w:t>Class “Station”</w:t>
       </w:r>
     </w:p>
@@ -14393,7 +14070,7 @@
           <w:noProof/>
         </w:rPr>
         <w:drawing>
-          <wp:inline distT="0" distB="0" distL="0" distR="0">
+          <wp:inline distT="0" distB="0" distL="0" distR="0" wp14:anchorId="7CD2BC33" wp14:editId="3B8AEB30">
             <wp:extent cx="6515100" cy="2299335"/>
             <wp:effectExtent l="0" t="0" r="0" b="0"/>
             <wp:docPr id="22" name="Image7"/>
@@ -14606,14 +14283,12 @@
                 <w:sz w:val="24"/>
               </w:rPr>
             </w:pPr>
-            <w:proofErr w:type="spellStart"/>
             <w:r>
               <w:rPr>
                 <w:sz w:val="24"/>
               </w:rPr>
               <w:t>listBike</w:t>
             </w:r>
-            <w:proofErr w:type="spellEnd"/>
           </w:p>
         </w:tc>
         <w:tc>
@@ -14935,14 +14610,12 @@
                 <w:sz w:val="24"/>
               </w:rPr>
             </w:pPr>
-            <w:proofErr w:type="spellStart"/>
             <w:r>
               <w:rPr>
                 <w:sz w:val="24"/>
               </w:rPr>
               <w:t>dockArea</w:t>
             </w:r>
-            <w:proofErr w:type="spellEnd"/>
           </w:p>
         </w:tc>
         <w:tc>
@@ -15044,14 +14717,12 @@
                 <w:sz w:val="24"/>
               </w:rPr>
             </w:pPr>
-            <w:proofErr w:type="spellStart"/>
             <w:r>
               <w:rPr>
                 <w:sz w:val="24"/>
               </w:rPr>
               <w:t>numAvailableBike</w:t>
             </w:r>
-            <w:proofErr w:type="spellEnd"/>
           </w:p>
         </w:tc>
         <w:tc>
@@ -15067,14 +14738,12 @@
                 <w:sz w:val="24"/>
               </w:rPr>
             </w:pPr>
-            <w:proofErr w:type="spellStart"/>
             <w:r>
               <w:rPr>
                 <w:sz w:val="24"/>
               </w:rPr>
               <w:t>int</w:t>
             </w:r>
-            <w:proofErr w:type="spellEnd"/>
           </w:p>
         </w:tc>
         <w:tc>
@@ -15155,14 +14824,12 @@
                 <w:sz w:val="24"/>
               </w:rPr>
             </w:pPr>
-            <w:proofErr w:type="spellStart"/>
             <w:r>
               <w:rPr>
                 <w:sz w:val="24"/>
               </w:rPr>
               <w:t>numEmptyDockPoint</w:t>
             </w:r>
-            <w:proofErr w:type="spellEnd"/>
           </w:p>
         </w:tc>
         <w:tc>
@@ -15178,14 +14845,12 @@
                 <w:sz w:val="24"/>
               </w:rPr>
             </w:pPr>
-            <w:proofErr w:type="spellStart"/>
             <w:r>
               <w:rPr>
                 <w:sz w:val="24"/>
               </w:rPr>
               <w:t>int</w:t>
             </w:r>
-            <w:proofErr w:type="spellEnd"/>
           </w:p>
         </w:tc>
         <w:tc>
@@ -15379,7 +15044,6 @@
               <w:rPr>
                 <w:sz w:val="24"/>
               </w:rPr>
-              <w:lastRenderedPageBreak/>
               <w:t>1</w:t>
             </w:r>
           </w:p>
@@ -15397,14 +15061,12 @@
                 <w:sz w:val="24"/>
               </w:rPr>
             </w:pPr>
-            <w:proofErr w:type="spellStart"/>
             <w:r>
               <w:rPr>
                 <w:sz w:val="24"/>
               </w:rPr>
               <w:t>getStationInfo</w:t>
             </w:r>
-            <w:proofErr w:type="spellEnd"/>
           </w:p>
         </w:tc>
         <w:tc>
@@ -15485,14 +15147,12 @@
                 <w:sz w:val="24"/>
               </w:rPr>
             </w:pPr>
-            <w:proofErr w:type="spellStart"/>
             <w:r>
               <w:rPr>
                 <w:sz w:val="24"/>
               </w:rPr>
               <w:t>setStationInfo</w:t>
             </w:r>
-            <w:proofErr w:type="spellEnd"/>
           </w:p>
         </w:tc>
         <w:tc>
@@ -15834,11 +15494,9 @@
                 <w:sz w:val="24"/>
               </w:rPr>
             </w:pPr>
-            <w:proofErr w:type="spellStart"/>
             <w:r>
               <w:t>addBike</w:t>
             </w:r>
-            <w:proofErr w:type="spellEnd"/>
           </w:p>
         </w:tc>
         <w:tc>
@@ -15922,11 +15580,9 @@
                 <w:sz w:val="24"/>
               </w:rPr>
             </w:pPr>
-            <w:proofErr w:type="spellStart"/>
             <w:r>
               <w:t>removeBike</w:t>
             </w:r>
-            <w:proofErr w:type="spellEnd"/>
           </w:p>
         </w:tc>
         <w:tc>
@@ -15982,21 +15638,12 @@
           <w:szCs w:val="32"/>
         </w:rPr>
       </w:pPr>
-      <w:proofErr w:type="gramStart"/>
-      <w:r>
-        <w:rPr>
-          <w:sz w:val="32"/>
-          <w:szCs w:val="32"/>
-        </w:rPr>
-        <w:t>Parameter :</w:t>
-      </w:r>
-      <w:proofErr w:type="gramEnd"/>
-      <w:r>
-        <w:rPr>
-          <w:sz w:val="32"/>
-          <w:szCs w:val="32"/>
-        </w:rPr>
-        <w:t xml:space="preserve"> same like attribute</w:t>
+      <w:r>
+        <w:rPr>
+          <w:sz w:val="32"/>
+          <w:szCs w:val="32"/>
+        </w:rPr>
+        <w:t>Parameter : same like attribute</w:t>
       </w:r>
     </w:p>
     <w:p>
@@ -16118,8 +15765,9 @@
         <w:rPr>
           <w:noProof/>
         </w:rPr>
+        <w:lastRenderedPageBreak/>
         <w:drawing>
-          <wp:inline distT="0" distB="0" distL="0" distR="0" wp14:anchorId="79D5DE5C" wp14:editId="57D46C0C">
+          <wp:inline distT="0" distB="0" distL="0" distR="0" wp14:anchorId="5B6D5140" wp14:editId="0BD2E2AA">
             <wp:extent cx="2400300" cy="2028825"/>
             <wp:effectExtent l="0" t="0" r="0" b="9525"/>
             <wp:docPr id="30" name="Picture 30"/>
@@ -16543,14 +16191,12 @@
                 <w:sz w:val="24"/>
               </w:rPr>
             </w:pPr>
-            <w:proofErr w:type="spellStart"/>
             <w:r>
               <w:rPr>
                 <w:sz w:val="24"/>
               </w:rPr>
               <w:t>bankName</w:t>
             </w:r>
-            <w:proofErr w:type="spellEnd"/>
           </w:p>
         </w:tc>
         <w:tc>
@@ -16652,14 +16298,12 @@
                 <w:sz w:val="24"/>
               </w:rPr>
             </w:pPr>
-            <w:proofErr w:type="spellStart"/>
             <w:r>
               <w:rPr>
                 <w:sz w:val="24"/>
               </w:rPr>
               <w:t>securityCode</w:t>
             </w:r>
-            <w:proofErr w:type="spellEnd"/>
           </w:p>
         </w:tc>
         <w:tc>
@@ -16761,14 +16405,12 @@
                 <w:sz w:val="24"/>
               </w:rPr>
             </w:pPr>
-            <w:proofErr w:type="spellStart"/>
             <w:r>
               <w:rPr>
                 <w:sz w:val="24"/>
               </w:rPr>
               <w:t>expirationDate</w:t>
             </w:r>
-            <w:proofErr w:type="spellEnd"/>
           </w:p>
         </w:tc>
         <w:tc>
@@ -17379,7 +17021,6 @@
           <w:i/>
           <w:sz w:val="32"/>
         </w:rPr>
-        <w:lastRenderedPageBreak/>
         <w:tab/>
       </w:r>
       <w:r>
@@ -17468,25 +17109,7 @@
           <w:sz w:val="32"/>
           <w:szCs w:val="32"/>
         </w:rPr>
-        <w:t>Class “</w:t>
-      </w:r>
-      <w:proofErr w:type="spellStart"/>
-      <w:r>
-        <w:rPr>
-          <w:b/>
-          <w:sz w:val="32"/>
-          <w:szCs w:val="32"/>
-        </w:rPr>
-        <w:t>InvoiceHandler</w:t>
-      </w:r>
-      <w:proofErr w:type="spellEnd"/>
-      <w:r>
-        <w:rPr>
-          <w:b/>
-          <w:sz w:val="32"/>
-          <w:szCs w:val="32"/>
-        </w:rPr>
-        <w:t>”</w:t>
+        <w:t>Class “InvoiceHandler”</w:t>
       </w:r>
     </w:p>
     <w:p>
@@ -17503,7 +17126,7 @@
           <w:noProof/>
         </w:rPr>
         <w:drawing>
-          <wp:inline distT="0" distB="0" distL="0" distR="0" wp14:anchorId="2B9C2FA4" wp14:editId="20CD565A">
+          <wp:inline distT="0" distB="0" distL="0" distR="0" wp14:anchorId="344E4224" wp14:editId="394C2343">
             <wp:extent cx="1485900" cy="1009650"/>
             <wp:effectExtent l="0" t="0" r="0" b="0"/>
             <wp:docPr id="24" name="Picture 24"/>
@@ -17639,6 +17262,7 @@
               <w:rPr>
                 <w:sz w:val="24"/>
               </w:rPr>
+              <w:lastRenderedPageBreak/>
               <w:t>#</w:t>
             </w:r>
           </w:p>
@@ -17935,7 +17559,7 @@
           <w:noProof/>
         </w:rPr>
         <w:drawing>
-          <wp:inline distT="0" distB="0" distL="0" distR="0" wp14:anchorId="57A35395" wp14:editId="67D9E297">
+          <wp:inline distT="0" distB="0" distL="0" distR="0" wp14:anchorId="38F1A66B" wp14:editId="298A31FC">
             <wp:extent cx="2562225" cy="1666875"/>
             <wp:effectExtent l="0" t="0" r="9525" b="9525"/>
             <wp:docPr id="31" name="Picture 31"/>
@@ -18587,7 +18211,6 @@
           <w:i/>
           <w:sz w:val="32"/>
         </w:rPr>
-        <w:lastRenderedPageBreak/>
         <w:t>Operation</w:t>
       </w:r>
     </w:p>
@@ -19076,13 +18699,13 @@
           <w:szCs w:val="32"/>
         </w:rPr>
       </w:pPr>
-      <w:bookmarkStart w:id="7" w:name="_GoBack"/>
       <w:r>
         <w:rPr>
           <w:noProof/>
         </w:rPr>
+        <w:lastRenderedPageBreak/>
         <w:drawing>
-          <wp:inline distT="0" distB="0" distL="0" distR="0" wp14:anchorId="3E1FE7D2" wp14:editId="03E27103">
+          <wp:inline distT="0" distB="0" distL="0" distR="0" wp14:anchorId="35AC6597" wp14:editId="31C231EA">
             <wp:extent cx="3657600" cy="2150018"/>
             <wp:effectExtent l="0" t="0" r="0" b="3175"/>
             <wp:docPr id="26" name="Picture 26"/>
@@ -19117,7 +18740,6 @@
           </wp:inline>
         </w:drawing>
       </w:r>
-      <w:bookmarkEnd w:id="7"/>
     </w:p>
     <w:p>
       <w:pPr>
@@ -19293,14 +18915,12 @@
                 <w:sz w:val="24"/>
               </w:rPr>
             </w:pPr>
-            <w:proofErr w:type="spellStart"/>
             <w:r>
               <w:rPr>
                 <w:sz w:val="24"/>
               </w:rPr>
               <w:t>rentedBike</w:t>
             </w:r>
-            <w:proofErr w:type="spellEnd"/>
           </w:p>
         </w:tc>
         <w:tc>
@@ -19741,14 +19361,12 @@
                 <w:sz w:val="24"/>
               </w:rPr>
             </w:pPr>
-            <w:proofErr w:type="spellStart"/>
             <w:r>
               <w:rPr>
                 <w:sz w:val="24"/>
               </w:rPr>
               <w:t>totalUpToNow</w:t>
             </w:r>
-            <w:proofErr w:type="spellEnd"/>
           </w:p>
         </w:tc>
         <w:tc>
@@ -19978,14 +19596,12 @@
                 <w:sz w:val="24"/>
               </w:rPr>
             </w:pPr>
-            <w:proofErr w:type="spellStart"/>
             <w:r>
               <w:rPr>
                 <w:sz w:val="24"/>
               </w:rPr>
               <w:t>calculateTotalUpToNow</w:t>
             </w:r>
-            <w:proofErr w:type="spellEnd"/>
           </w:p>
         </w:tc>
         <w:tc>
@@ -20218,7 +19834,6 @@
           <w:sz w:val="32"/>
           <w:szCs w:val="32"/>
         </w:rPr>
-        <w:lastRenderedPageBreak/>
         <w:t>Parameter: same as attributes</w:t>
       </w:r>
     </w:p>
@@ -20327,25 +19942,7 @@
           <w:sz w:val="32"/>
           <w:szCs w:val="32"/>
         </w:rPr>
-        <w:t>Class “</w:t>
-      </w:r>
-      <w:proofErr w:type="spellStart"/>
-      <w:r>
-        <w:rPr>
-          <w:b/>
-          <w:sz w:val="32"/>
-          <w:szCs w:val="32"/>
-        </w:rPr>
-        <w:t>RentBikeController</w:t>
-      </w:r>
-      <w:proofErr w:type="spellEnd"/>
-      <w:r>
-        <w:rPr>
-          <w:b/>
-          <w:sz w:val="32"/>
-          <w:szCs w:val="32"/>
-        </w:rPr>
-        <w:t>”</w:t>
+        <w:t>Class “RentBikeController”</w:t>
       </w:r>
     </w:p>
     <w:p>
@@ -20361,8 +19958,9 @@
         <w:rPr>
           <w:noProof/>
         </w:rPr>
+        <w:lastRenderedPageBreak/>
         <w:drawing>
-          <wp:inline distT="0" distB="0" distL="0" distR="0" wp14:anchorId="72275FD0" wp14:editId="5A25D1C4">
+          <wp:inline distT="0" distB="0" distL="0" distR="0" wp14:anchorId="0201B29B" wp14:editId="162D9A8F">
             <wp:extent cx="2771775" cy="2190750"/>
             <wp:effectExtent l="0" t="0" r="9525" b="0"/>
             <wp:docPr id="27" name="Picture 27"/>
@@ -21021,14 +20619,12 @@
                 <w:sz w:val="24"/>
               </w:rPr>
             </w:pPr>
-            <w:proofErr w:type="spellStart"/>
             <w:r>
               <w:rPr>
                 <w:sz w:val="24"/>
               </w:rPr>
               <w:t>processRequest</w:t>
             </w:r>
-            <w:proofErr w:type="spellEnd"/>
           </w:p>
         </w:tc>
         <w:tc>
@@ -21109,14 +20705,12 @@
                 <w:sz w:val="24"/>
               </w:rPr>
             </w:pPr>
-            <w:proofErr w:type="spellStart"/>
             <w:r>
               <w:rPr>
                 <w:sz w:val="24"/>
               </w:rPr>
               <w:t>validateBarcode</w:t>
             </w:r>
-            <w:proofErr w:type="spellEnd"/>
           </w:p>
         </w:tc>
         <w:tc>
@@ -21132,14 +20726,12 @@
                 <w:sz w:val="24"/>
               </w:rPr>
             </w:pPr>
-            <w:proofErr w:type="spellStart"/>
             <w:r>
               <w:rPr>
                 <w:sz w:val="24"/>
               </w:rPr>
               <w:t>boolean</w:t>
             </w:r>
-            <w:proofErr w:type="spellEnd"/>
           </w:p>
         </w:tc>
         <w:tc>
@@ -21199,14 +20791,12 @@
                 <w:sz w:val="24"/>
               </w:rPr>
             </w:pPr>
-            <w:proofErr w:type="spellStart"/>
             <w:r>
               <w:rPr>
                 <w:sz w:val="24"/>
               </w:rPr>
               <w:t>convertToRentalCodeAPI</w:t>
             </w:r>
-            <w:proofErr w:type="spellEnd"/>
           </w:p>
         </w:tc>
         <w:tc>
@@ -21403,22 +20993,12 @@
           <w:szCs w:val="32"/>
         </w:rPr>
       </w:pPr>
-      <w:proofErr w:type="spellStart"/>
-      <w:r>
-        <w:rPr>
-          <w:sz w:val="32"/>
-          <w:szCs w:val="32"/>
-        </w:rPr>
-        <w:lastRenderedPageBreak/>
-        <w:t>RentBikeException</w:t>
-      </w:r>
-      <w:proofErr w:type="spellEnd"/>
-      <w:r>
-        <w:rPr>
-          <w:sz w:val="32"/>
-          <w:szCs w:val="32"/>
-        </w:rPr>
-        <w:t xml:space="preserve">: </w:t>
+      <w:r>
+        <w:rPr>
+          <w:sz w:val="32"/>
+          <w:szCs w:val="32"/>
+        </w:rPr>
+        <w:t xml:space="preserve">RentBikeException: </w:t>
       </w:r>
       <w:r>
         <w:rPr>
@@ -21547,25 +21127,7 @@
           <w:sz w:val="32"/>
           <w:szCs w:val="32"/>
         </w:rPr>
-        <w:t>Class “</w:t>
-      </w:r>
-      <w:proofErr w:type="spellStart"/>
-      <w:r>
-        <w:rPr>
-          <w:b/>
-          <w:sz w:val="32"/>
-          <w:szCs w:val="32"/>
-        </w:rPr>
-        <w:t>RentBikeHandler</w:t>
-      </w:r>
-      <w:proofErr w:type="spellEnd"/>
-      <w:r>
-        <w:rPr>
-          <w:b/>
-          <w:sz w:val="32"/>
-          <w:szCs w:val="32"/>
-        </w:rPr>
-        <w:t>”</w:t>
+        <w:t>Class “RentBikeHandler”</w:t>
       </w:r>
     </w:p>
     <w:p>
@@ -21581,8 +21143,9 @@
         <w:rPr>
           <w:noProof/>
         </w:rPr>
+        <w:lastRenderedPageBreak/>
         <w:drawing>
-          <wp:inline distT="0" distB="0" distL="0" distR="0" wp14:anchorId="03D973EB" wp14:editId="6B1B5AC5">
+          <wp:inline distT="0" distB="0" distL="0" distR="0" wp14:anchorId="6E8F26E8" wp14:editId="04D483A7">
             <wp:extent cx="4400550" cy="1247775"/>
             <wp:effectExtent l="0" t="0" r="0" b="9525"/>
             <wp:docPr id="28" name="Picture 28"/>
@@ -21917,14 +21480,12 @@
                 <w:sz w:val="24"/>
               </w:rPr>
             </w:pPr>
-            <w:proofErr w:type="spellStart"/>
             <w:r>
               <w:rPr>
                 <w:sz w:val="24"/>
               </w:rPr>
               <w:t>confirmRentBike</w:t>
             </w:r>
-            <w:proofErr w:type="spellEnd"/>
           </w:p>
         </w:tc>
         <w:tc>
@@ -22196,25 +21757,7 @@
           <w:sz w:val="32"/>
           <w:szCs w:val="32"/>
         </w:rPr>
-        <w:t>Class “</w:t>
-      </w:r>
-      <w:proofErr w:type="spellStart"/>
-      <w:r>
-        <w:rPr>
-          <w:b/>
-          <w:sz w:val="32"/>
-          <w:szCs w:val="32"/>
-        </w:rPr>
-        <w:t>BarcodeHandler</w:t>
-      </w:r>
-      <w:proofErr w:type="spellEnd"/>
-      <w:r>
-        <w:rPr>
-          <w:b/>
-          <w:sz w:val="32"/>
-          <w:szCs w:val="32"/>
-        </w:rPr>
-        <w:t>”</w:t>
+        <w:t>Class “BarcodeHandler”</w:t>
       </w:r>
     </w:p>
     <w:p>
@@ -22230,7 +21773,7 @@
           <w:noProof/>
         </w:rPr>
         <w:drawing>
-          <wp:inline distT="0" distB="0" distL="0" distR="0" wp14:anchorId="36310473" wp14:editId="4519D60A">
+          <wp:inline distT="0" distB="0" distL="0" distR="0" wp14:anchorId="67CB4A66" wp14:editId="7CF215C0">
             <wp:extent cx="3817413" cy="1556239"/>
             <wp:effectExtent l="0" t="0" r="0" b="6350"/>
             <wp:docPr id="23" name="Picture 23"/>
@@ -22299,7 +21842,6 @@
           <w:i/>
           <w:sz w:val="32"/>
         </w:rPr>
-        <w:lastRenderedPageBreak/>
         <w:tab/>
       </w:r>
       <w:r>
@@ -22554,14 +22096,12 @@
                 <w:sz w:val="24"/>
               </w:rPr>
             </w:pPr>
-            <w:proofErr w:type="spellStart"/>
             <w:r>
               <w:rPr>
                 <w:sz w:val="24"/>
               </w:rPr>
               <w:t>requestToRentBike</w:t>
             </w:r>
-            <w:proofErr w:type="spellEnd"/>
           </w:p>
         </w:tc>
         <w:tc>
@@ -22642,6 +22182,7 @@
           <w:sz w:val="32"/>
           <w:szCs w:val="32"/>
         </w:rPr>
+        <w:lastRenderedPageBreak/>
         <w:t xml:space="preserve">barcode: the code that user inputs when he/she wants to rent bike </w:t>
       </w:r>
     </w:p>
@@ -22774,7 +22315,7 @@
 </file>
 
 <file path=word/numbering.xml><?xml version="1.0" encoding="utf-8"?>
-<w:numbering xmlns:wpc="http://schemas.microsoft.com/office/word/2010/wordprocessingCanvas" xmlns:mc="http://schemas.openxmlformats.org/markup-compatibility/2006" xmlns:o="urn:schemas-microsoft-com:office:office" xmlns:r="http://schemas.openxmlformats.org/officeDocument/2006/relationships" xmlns:m="http://schemas.openxmlformats.org/officeDocument/2006/math" xmlns:v="urn:schemas-microsoft-com:vml" xmlns:wp14="http://schemas.microsoft.com/office/word/2010/wordprocessingDrawing" xmlns:wp="http://schemas.openxmlformats.org/drawingml/2006/wordprocessingDrawing" xmlns:w10="urn:schemas-microsoft-com:office:word" xmlns:w="http://schemas.openxmlformats.org/wordprocessingml/2006/main" xmlns:w14="http://schemas.microsoft.com/office/word/2010/wordml" xmlns:w15="http://schemas.microsoft.com/office/word/2012/wordml" xmlns:wpg="http://schemas.microsoft.com/office/word/2010/wordprocessingGroup" xmlns:wpi="http://schemas.microsoft.com/office/word/2010/wordprocessingInk" xmlns:wne="http://schemas.microsoft.com/office/word/2006/wordml" xmlns:wps="http://schemas.microsoft.com/office/word/2010/wordprocessingShape" mc:Ignorable="w14 w15 wp14">
+<w:numbering xmlns:wpc="http://schemas.microsoft.com/office/word/2010/wordprocessingCanvas" xmlns:cx="http://schemas.microsoft.com/office/drawing/2014/chartex" xmlns:cx1="http://schemas.microsoft.com/office/drawing/2015/9/8/chartex" xmlns:cx2="http://schemas.microsoft.com/office/drawing/2015/10/21/chartex" xmlns:cx3="http://schemas.microsoft.com/office/drawing/2016/5/9/chartex" xmlns:cx4="http://schemas.microsoft.com/office/drawing/2016/5/10/chartex" xmlns:cx5="http://schemas.microsoft.com/office/drawing/2016/5/11/chartex" xmlns:cx6="http://schemas.microsoft.com/office/drawing/2016/5/12/chartex" xmlns:cx7="http://schemas.microsoft.com/office/drawing/2016/5/13/chartex" xmlns:cx8="http://schemas.microsoft.com/office/drawing/2016/5/14/chartex" xmlns:mc="http://schemas.openxmlformats.org/markup-compatibility/2006" xmlns:aink="http://schemas.microsoft.com/office/drawing/2016/ink" xmlns:am3d="http://schemas.microsoft.com/office/drawing/2017/model3d" xmlns:o="urn:schemas-microsoft-com:office:office" xmlns:r="http://schemas.openxmlformats.org/officeDocument/2006/relationships" xmlns:m="http://schemas.openxmlformats.org/officeDocument/2006/math" xmlns:v="urn:schemas-microsoft-com:vml" xmlns:wp14="http://schemas.microsoft.com/office/word/2010/wordprocessingDrawing" xmlns:wp="http://schemas.openxmlformats.org/drawingml/2006/wordprocessingDrawing" xmlns:w10="urn:schemas-microsoft-com:office:word" xmlns:w="http://schemas.openxmlformats.org/wordprocessingml/2006/main" xmlns:w14="http://schemas.microsoft.com/office/word/2010/wordml" xmlns:w15="http://schemas.microsoft.com/office/word/2012/wordml" xmlns:w16cex="http://schemas.microsoft.com/office/word/2018/wordml/cex" xmlns:w16cid="http://schemas.microsoft.com/office/word/2016/wordml/cid" xmlns:w16="http://schemas.microsoft.com/office/word/2018/wordml" xmlns:w16se="http://schemas.microsoft.com/office/word/2015/wordml/symex" xmlns:wpg="http://schemas.microsoft.com/office/word/2010/wordprocessingGroup" xmlns:wpi="http://schemas.microsoft.com/office/word/2010/wordprocessingInk" xmlns:wne="http://schemas.microsoft.com/office/word/2006/wordml" xmlns:wps="http://schemas.microsoft.com/office/word/2010/wordprocessingShape" mc:Ignorable="w14 w15 w16se w16cid w16 w16cex wp14">
   <w:abstractNum w:abstractNumId="0" w15:restartNumberingAfterBreak="0">
     <w:nsid w:val="28771E2B"/>
     <w:multiLevelType w:val="multilevel"/>
@@ -23163,7 +22704,7 @@
 </file>
 
 <file path=word/styles.xml><?xml version="1.0" encoding="utf-8"?>
-<w:styles xmlns:mc="http://schemas.openxmlformats.org/markup-compatibility/2006" xmlns:r="http://schemas.openxmlformats.org/officeDocument/2006/relationships" xmlns:w="http://schemas.openxmlformats.org/wordprocessingml/2006/main" xmlns:w14="http://schemas.microsoft.com/office/word/2010/wordml" xmlns:w15="http://schemas.microsoft.com/office/word/2012/wordml" mc:Ignorable="w14 w15">
+<w:styles xmlns:mc="http://schemas.openxmlformats.org/markup-compatibility/2006" xmlns:r="http://schemas.openxmlformats.org/officeDocument/2006/relationships" xmlns:w="http://schemas.openxmlformats.org/wordprocessingml/2006/main" xmlns:w14="http://schemas.microsoft.com/office/word/2010/wordml" xmlns:w15="http://schemas.microsoft.com/office/word/2012/wordml" xmlns:w16cex="http://schemas.microsoft.com/office/word/2018/wordml/cex" xmlns:w16cid="http://schemas.microsoft.com/office/word/2016/wordml/cid" xmlns:w16="http://schemas.microsoft.com/office/word/2018/wordml" xmlns:w16se="http://schemas.microsoft.com/office/word/2015/wordml/symex" mc:Ignorable="w14 w15 w16se w16cid w16 w16cex">
   <w:docDefaults>
     <w:rPrDefault>
       <w:rPr>
@@ -23179,7 +22720,7 @@
       </w:pPr>
     </w:pPrDefault>
   </w:docDefaults>
-  <w:latentStyles w:defLockedState="0" w:defUIPriority="99" w:defSemiHidden="0" w:defUnhideWhenUsed="0" w:defQFormat="0" w:count="371">
+  <w:latentStyles w:defLockedState="0" w:defUIPriority="99" w:defSemiHidden="0" w:defUnhideWhenUsed="0" w:defQFormat="0" w:count="376">
     <w:lsdException w:name="Normal" w:uiPriority="0" w:qFormat="1"/>
     <w:lsdException w:name="heading 1" w:uiPriority="9" w:qFormat="1"/>
     <w:lsdException w:name="heading 2" w:semiHidden="1" w:uiPriority="9" w:unhideWhenUsed="1" w:qFormat="1"/>
@@ -23285,7 +22826,6 @@
     <w:lsdException w:name="HTML Sample" w:semiHidden="1" w:unhideWhenUsed="1"/>
     <w:lsdException w:name="HTML Typewriter" w:semiHidden="1" w:unhideWhenUsed="1"/>
     <w:lsdException w:name="HTML Variable" w:semiHidden="1" w:unhideWhenUsed="1"/>
-    <w:lsdException w:name="Normal Table" w:semiHidden="1" w:unhideWhenUsed="1"/>
     <w:lsdException w:name="annotation subject" w:semiHidden="1" w:unhideWhenUsed="1"/>
     <w:lsdException w:name="No List" w:semiHidden="1" w:unhideWhenUsed="1"/>
     <w:lsdException w:name="Outline List 1" w:semiHidden="1" w:unhideWhenUsed="1"/>
@@ -23328,11 +22868,8 @@
     <w:lsdException w:name="Table Contemporary" w:semiHidden="1" w:unhideWhenUsed="1"/>
     <w:lsdException w:name="Table Elegant" w:semiHidden="1" w:unhideWhenUsed="1"/>
     <w:lsdException w:name="Table Professional" w:semiHidden="1" w:unhideWhenUsed="1"/>
-    <w:lsdException w:name="Table Subtle 1" w:semiHidden="1" w:unhideWhenUsed="1"/>
     <w:lsdException w:name="Table Subtle 2" w:semiHidden="1" w:unhideWhenUsed="1"/>
     <w:lsdException w:name="Table Web 1" w:semiHidden="1" w:unhideWhenUsed="1"/>
-    <w:lsdException w:name="Table Web 2" w:semiHidden="1" w:unhideWhenUsed="1"/>
-    <w:lsdException w:name="Table Web 3" w:semiHidden="1" w:unhideWhenUsed="1"/>
     <w:lsdException w:name="Balloon Text" w:semiHidden="1" w:unhideWhenUsed="1"/>
     <w:lsdException w:name="Table Grid" w:uiPriority="39"/>
     <w:lsdException w:name="Table Theme" w:semiHidden="1" w:unhideWhenUsed="1"/>
@@ -23551,6 +23088,11 @@
     <w:lsdException w:name="List Table 5 Dark Accent 6" w:uiPriority="50"/>
     <w:lsdException w:name="List Table 6 Colorful Accent 6" w:uiPriority="51"/>
     <w:lsdException w:name="List Table 7 Colorful Accent 6" w:uiPriority="52"/>
+    <w:lsdException w:name="Mention" w:semiHidden="1" w:unhideWhenUsed="1"/>
+    <w:lsdException w:name="Smart Hyperlink" w:semiHidden="1" w:unhideWhenUsed="1"/>
+    <w:lsdException w:name="Hashtag" w:semiHidden="1" w:unhideWhenUsed="1"/>
+    <w:lsdException w:name="Unresolved Mention" w:semiHidden="1" w:unhideWhenUsed="1"/>
+    <w:lsdException w:name="Smart Link" w:semiHidden="1" w:unhideWhenUsed="1"/>
   </w:latentStyles>
   <w:style w:type="paragraph" w:default="1" w:styleId="Normal">
     <w:name w:val="Normal"/>
@@ -23935,6 +23477,21 @@
 </file>
 
 <file path=customXml/item1.xml><?xml version="1.0" encoding="utf-8"?>
+<?mso-contentType ?>
+<FormTemplates xmlns="http://schemas.microsoft.com/sharepoint/v3/contenttype/forms">
+  <Display>DocumentLibraryForm</Display>
+  <Edit>DocumentLibraryForm</Edit>
+  <New>DocumentLibraryForm</New>
+</FormTemplates>
+</file>
+
+<file path=customXml/item2.xml><?xml version="1.0" encoding="utf-8"?>
+<p:properties xmlns:p="http://schemas.microsoft.com/office/2006/metadata/properties" xmlns:xsi="http://www.w3.org/2001/XMLSchema-instance" xmlns:pc="http://schemas.microsoft.com/office/infopath/2007/PartnerControls">
+  <documentManagement/>
+</p:properties>
+</file>
+
+<file path=customXml/item3.xml><?xml version="1.0" encoding="utf-8"?>
 <ct:contentTypeSchema xmlns:ct="http://schemas.microsoft.com/office/2006/metadata/contentType" xmlns:ma="http://schemas.microsoft.com/office/2006/metadata/properties/metaAttributes" ct:_="" ma:_="" ma:contentTypeName="Document" ma:contentTypeID="0x010100167482F6D501CC47A075F3E1430326D6" ma:contentTypeVersion="11" ma:contentTypeDescription="Create a new document." ma:contentTypeScope="" ma:versionID="0ff8e41f2fcff8cbc8398c9f45924bc4">
   <xsd:schema xmlns:xsd="http://www.w3.org/2001/XMLSchema" xmlns:xs="http://www.w3.org/2001/XMLSchema" xmlns:p="http://schemas.microsoft.com/office/2006/metadata/properties" xmlns:ns3="deb7c6e3-bd43-42e8-bb61-ec5de9ce2eab" xmlns:ns4="b270f032-1ca2-401b-942e-8dcfb6ee8340" targetNamespace="http://schemas.microsoft.com/office/2006/metadata/properties" ma:root="true" ma:fieldsID="eb5f574ae4eaf4ea0e4ca618e8d4fb4e" ns3:_="" ns4:_="">
     <xsd:import namespace="deb7c6e3-bd43-42e8-bb61-ec5de9ce2eab"/>
@@ -24145,22 +23702,24 @@
 </ct:contentTypeSchema>
 </file>
 
-<file path=customXml/item2.xml><?xml version="1.0" encoding="utf-8"?>
-<p:properties xmlns:p="http://schemas.microsoft.com/office/2006/metadata/properties" xmlns:xsi="http://www.w3.org/2001/XMLSchema-instance" xmlns:pc="http://schemas.microsoft.com/office/infopath/2007/PartnerControls">
-  <documentManagement/>
-</p:properties>
+<file path=customXml/itemProps1.xml><?xml version="1.0" encoding="utf-8"?>
+<ds:datastoreItem xmlns:ds="http://schemas.openxmlformats.org/officeDocument/2006/customXml" ds:itemID="{638BD250-BA21-426D-BE5E-9BAA2ECB9B5F}">
+  <ds:schemaRefs>
+    <ds:schemaRef ds:uri="http://schemas.microsoft.com/sharepoint/v3/contenttype/forms"/>
+  </ds:schemaRefs>
+</ds:datastoreItem>
 </file>
 
-<file path=customXml/item3.xml><?xml version="1.0" encoding="utf-8"?>
-<?mso-contentType ?>
-<FormTemplates xmlns="http://schemas.microsoft.com/sharepoint/v3/contenttype/forms">
-  <Display>DocumentLibraryForm</Display>
-  <Edit>DocumentLibraryForm</Edit>
-  <New>DocumentLibraryForm</New>
-</FormTemplates>
+<file path=customXml/itemProps2.xml><?xml version="1.0" encoding="utf-8"?>
+<ds:datastoreItem xmlns:ds="http://schemas.openxmlformats.org/officeDocument/2006/customXml" ds:itemID="{3B4D204D-0DE8-48D6-A700-09672FF29569}">
+  <ds:schemaRefs>
+    <ds:schemaRef ds:uri="http://schemas.microsoft.com/office/2006/metadata/properties"/>
+    <ds:schemaRef ds:uri="http://schemas.microsoft.com/office/infopath/2007/PartnerControls"/>
+  </ds:schemaRefs>
+</ds:datastoreItem>
 </file>
 
-<file path=customXml/itemProps1.xml><?xml version="1.0" encoding="utf-8"?>
+<file path=customXml/itemProps3.xml><?xml version="1.0" encoding="utf-8"?>
 <ds:datastoreItem xmlns:ds="http://schemas.openxmlformats.org/officeDocument/2006/customXml" ds:itemID="{297D6031-1CC5-4403-AA5E-8AB8D0AE1AED}">
   <ds:schemaRefs>
     <ds:schemaRef ds:uri="http://schemas.microsoft.com/office/2006/metadata/contentType"/>
@@ -24177,21 +23736,4 @@
     <ds:schemaRef ds:uri="http://schemas.microsoft.com/internal/obd"/>
   </ds:schemaRefs>
 </ds:datastoreItem>
-</file>
-
-<file path=customXml/itemProps2.xml><?xml version="1.0" encoding="utf-8"?>
-<ds:datastoreItem xmlns:ds="http://schemas.openxmlformats.org/officeDocument/2006/customXml" ds:itemID="{3B4D204D-0DE8-48D6-A700-09672FF29569}">
-  <ds:schemaRefs>
-    <ds:schemaRef ds:uri="http://schemas.microsoft.com/office/2006/metadata/properties"/>
-    <ds:schemaRef ds:uri="http://schemas.microsoft.com/office/infopath/2007/PartnerControls"/>
-  </ds:schemaRefs>
-</ds:datastoreItem>
-</file>
-
-<file path=customXml/itemProps3.xml><?xml version="1.0" encoding="utf-8"?>
-<ds:datastoreItem xmlns:ds="http://schemas.openxmlformats.org/officeDocument/2006/customXml" ds:itemID="{638BD250-BA21-426D-BE5E-9BAA2ECB9B5F}">
-  <ds:schemaRefs>
-    <ds:schemaRef ds:uri="http://schemas.microsoft.com/sharepoint/v3/contenttype/forms"/>
-  </ds:schemaRefs>
-</ds:datastoreItem>
 </file>
</xml_diff>